<commit_message>
Ajuste de nombres de archivo
Versión nueva con ajustes completos de nombres de archivo
</commit_message>
<xml_diff>
--- a/fuentes/contenidos/grado04/guion01/MA_04_01_CO.docx
+++ b/fuentes/contenidos/grado04/guion01/MA_04_01_CO.docx
@@ -339,6 +339,9 @@
         </w:tc>
       </w:tr>
       <w:tr>
+        <w:trPr>
+          <w:trHeight w:val="1356"/>
+        </w:trPr>
         <w:tc>
           <w:tcPr>
             <w:tcW w:w="2468" w:type="dxa"/>
@@ -516,18 +519,6 @@
           </w:tcPr>
           <w:p>
             <w:pPr>
-              <w:rPr>
-                <w:rFonts w:ascii="Arial" w:hAnsi="Arial" w:cs="Arial"/>
-                <w:color w:val="333333"/>
-                <w:sz w:val="18"/>
-                <w:szCs w:val="18"/>
-                <w:shd w:val="clear" w:color="auto" w:fill="FFFFFF"/>
-                <w:lang w:val="es-CO"/>
-              </w:rPr>
-            </w:pPr>
-          </w:p>
-          <w:p>
-            <w:pPr>
               <w:jc w:val="center"/>
               <w:rPr>
                 <w:rFonts w:ascii="Times New Roman" w:hAnsi="Times New Roman" w:cs="Times New Roman"/>
@@ -536,12 +527,7 @@
               </w:rPr>
             </w:pPr>
             <w:r>
-              <w:rPr>
-                <w:sz w:val="24"/>
-                <w:szCs w:val="24"/>
-                <w:lang w:val="es-ES_tradnl"/>
-              </w:rPr>
-              <w:object w:dxaOrig="7695" w:dyaOrig="5340" w14:anchorId="01ABE43D">
+              <w:object w:dxaOrig="7440" w:dyaOrig="4740" w14:anchorId="3AE97E9C">
                 <v:shapetype id="_x0000_t75" coordsize="21600,21600" o:spt="75" o:preferrelative="t" path="m@4@5l@4@11@9@11@9@5xe" filled="f" stroked="f">
                   <v:stroke joinstyle="miter"/>
                   <v:formulas>
@@ -561,10 +547,10 @@
                   <v:path o:extrusionok="f" gradientshapeok="t" o:connecttype="rect"/>
                   <o:lock v:ext="edit" aspectratio="t"/>
                 </v:shapetype>
-                <v:shape id="_x0000_i1025" type="#_x0000_t75" style="width:136.5pt;height:94.5pt" o:ole="">
+                <v:shape id="_x0000_i1032" type="#_x0000_t75" style="width:248.25pt;height:158.25pt" o:ole="">
                   <v:imagedata r:id="rId8" o:title=""/>
                 </v:shape>
-                <o:OLEObject Type="Embed" ProgID="PBrush" ShapeID="_x0000_i1025" DrawAspect="Content" ObjectID="_1486471941" r:id="rId9"/>
+                <o:OLEObject Type="Embed" ProgID="PBrush" ShapeID="_x0000_i1032" DrawAspect="Content" ObjectID="_1486719467" r:id="rId9"/>
               </w:object>
             </w:r>
           </w:p>
@@ -618,6 +604,8 @@
             </w:r>
           </w:p>
         </w:tc>
+        <w:bookmarkStart w:id="0" w:name="_GoBack"/>
+        <w:bookmarkEnd w:id="0"/>
       </w:tr>
     </w:tbl>
     <w:p>
@@ -1546,7 +1534,6 @@
                 <w:color w:val="FFFFFF" w:themeColor="background1"/>
                 <w:lang w:val="es-CO"/>
               </w:rPr>
-              <w:lastRenderedPageBreak/>
               <w:t>Destacado</w:t>
             </w:r>
           </w:p>
@@ -2053,18 +2040,8 @@
           <w:b/>
           <w:lang w:val="es-CO"/>
         </w:rPr>
-        <w:t xml:space="preserve">iagramas de </w:t>
-      </w:r>
-      <w:proofErr w:type="spellStart"/>
-      <w:r>
-        <w:rPr>
-          <w:rFonts w:ascii="Times" w:hAnsi="Times"/>
-          <w:b/>
-          <w:lang w:val="es-CO"/>
-        </w:rPr>
-        <w:t>Venn</w:t>
-      </w:r>
-      <w:proofErr w:type="spellEnd"/>
+        <w:t>iagramas de Venn</w:t>
+      </w:r>
     </w:p>
     <w:p>
       <w:pPr>
@@ -2091,25 +2068,7 @@
           <w:color w:val="000000"/>
           <w:lang w:val="es-CO"/>
         </w:rPr>
-        <w:t xml:space="preserve">Los diagramas de </w:t>
-      </w:r>
-      <w:proofErr w:type="spellStart"/>
-      <w:r>
-        <w:rPr>
-          <w:rFonts w:ascii="Times New Roman" w:hAnsi="Times New Roman" w:cs="Times New Roman"/>
-          <w:color w:val="000000"/>
-          <w:lang w:val="es-CO"/>
-        </w:rPr>
-        <w:t>Venn</w:t>
-      </w:r>
-      <w:proofErr w:type="spellEnd"/>
-      <w:r>
-        <w:rPr>
-          <w:rFonts w:ascii="Times New Roman" w:hAnsi="Times New Roman" w:cs="Times New Roman"/>
-          <w:color w:val="000000"/>
-          <w:lang w:val="es-CO"/>
-        </w:rPr>
-        <w:t xml:space="preserve"> [</w:t>
+        <w:t>Los diagramas de Venn [</w:t>
       </w:r>
       <w:hyperlink r:id="rId10" w:history="1">
         <w:r>
@@ -2143,7 +2102,23 @@
           <w:color w:val="000000"/>
           <w:lang w:val="es-CO"/>
         </w:rPr>
-        <w:t xml:space="preserve">permite organizar sus elementos </w:t>
+        <w:t>permite</w:t>
+      </w:r>
+      <w:r>
+        <w:rPr>
+          <w:rFonts w:ascii="Times New Roman" w:hAnsi="Times New Roman" w:cs="Times New Roman"/>
+          <w:color w:val="000000"/>
+          <w:lang w:val="es-CO"/>
+        </w:rPr>
+        <w:t>n</w:t>
+      </w:r>
+      <w:r>
+        <w:rPr>
+          <w:rFonts w:ascii="Times New Roman" w:hAnsi="Times New Roman" w:cs="Times New Roman"/>
+          <w:color w:val="000000"/>
+          <w:lang w:val="es-CO"/>
+        </w:rPr>
+        <w:t xml:space="preserve"> organizar sus elementos </w:t>
       </w:r>
       <w:r>
         <w:rPr>
@@ -2350,25 +2325,7 @@
                 <w:color w:val="000000"/>
                 <w:lang w:val="es-CO"/>
               </w:rPr>
-              <w:t xml:space="preserve">Conjunto de números pares del 2 al 18 representado en diagrama de </w:t>
-            </w:r>
-            <w:proofErr w:type="spellStart"/>
-            <w:r>
-              <w:rPr>
-                <w:rFonts w:ascii="Times New Roman" w:hAnsi="Times New Roman" w:cs="Times New Roman"/>
-                <w:color w:val="000000"/>
-                <w:lang w:val="es-CO"/>
-              </w:rPr>
-              <w:t>Venn</w:t>
-            </w:r>
-            <w:proofErr w:type="spellEnd"/>
-            <w:r>
-              <w:rPr>
-                <w:rFonts w:ascii="Times New Roman" w:hAnsi="Times New Roman" w:cs="Times New Roman"/>
-                <w:color w:val="000000"/>
-                <w:lang w:val="es-CO"/>
-              </w:rPr>
-              <w:t>, es decir dentro de un círculo u óvalo con la etiqueta del nombre “P” (la letra P debe ser en mayúscula)</w:t>
+              <w:t>Conjunto de números pares del 2 al 18 representado en diagrama de Venn, es decir dentro de un círculo u óvalo con la etiqueta del nombre “P” (la letra P debe ser en mayúscula)</w:t>
             </w:r>
           </w:p>
         </w:tc>
@@ -2395,55 +2352,7 @@
                 <w:szCs w:val="18"/>
                 <w:lang w:val="es-CO"/>
               </w:rPr>
-              <w:t xml:space="preserve">Código </w:t>
-            </w:r>
-            <w:proofErr w:type="spellStart"/>
-            <w:r>
-              <w:rPr>
-                <w:rFonts w:ascii="Times New Roman" w:hAnsi="Times New Roman" w:cs="Times New Roman"/>
-                <w:b/>
-                <w:color w:val="000000"/>
-                <w:sz w:val="18"/>
-                <w:szCs w:val="18"/>
-                <w:lang w:val="es-CO"/>
-              </w:rPr>
-              <w:t>Shutterstock</w:t>
-            </w:r>
-            <w:proofErr w:type="spellEnd"/>
-            <w:r>
-              <w:rPr>
-                <w:rFonts w:ascii="Times New Roman" w:hAnsi="Times New Roman" w:cs="Times New Roman"/>
-                <w:b/>
-                <w:color w:val="000000"/>
-                <w:sz w:val="18"/>
-                <w:szCs w:val="18"/>
-                <w:lang w:val="es-CO"/>
-              </w:rPr>
-              <w:t xml:space="preserve"> (o URL o la ruta en </w:t>
-            </w:r>
-            <w:proofErr w:type="spellStart"/>
-            <w:r>
-              <w:rPr>
-                <w:rFonts w:ascii="Times New Roman" w:hAnsi="Times New Roman" w:cs="Times New Roman"/>
-                <w:b/>
-                <w:color w:val="000000"/>
-                <w:sz w:val="18"/>
-                <w:szCs w:val="18"/>
-                <w:lang w:val="es-CO"/>
-              </w:rPr>
-              <w:t>AulaPlaneta</w:t>
-            </w:r>
-            <w:proofErr w:type="spellEnd"/>
-            <w:r>
-              <w:rPr>
-                <w:rFonts w:ascii="Times New Roman" w:hAnsi="Times New Roman" w:cs="Times New Roman"/>
-                <w:b/>
-                <w:color w:val="000000"/>
-                <w:sz w:val="18"/>
-                <w:szCs w:val="18"/>
-                <w:lang w:val="es-CO"/>
-              </w:rPr>
-              <w:t>)</w:t>
+              <w:t>Código Shutterstock (o URL o la ruta en AulaPlaneta)</w:t>
             </w:r>
           </w:p>
         </w:tc>
@@ -2466,10 +2375,10 @@
                 <w:lang w:val="es-CO"/>
               </w:rPr>
               <w:object w:dxaOrig="2250" w:dyaOrig="2100" w14:anchorId="57BE3090">
-                <v:shape id="_x0000_i1026" type="#_x0000_t75" style="width:111pt;height:105pt" o:ole="">
+                <v:shape id="_x0000_i1025" type="#_x0000_t75" style="width:111pt;height:105pt" o:ole="">
                   <v:imagedata r:id="rId11" o:title=""/>
                 </v:shape>
-                <o:OLEObject Type="Embed" ProgID="PBrush" ShapeID="_x0000_i1026" DrawAspect="Content" ObjectID="_1486471942" r:id="rId12"/>
+                <o:OLEObject Type="Embed" ProgID="PBrush" ShapeID="_x0000_i1025" DrawAspect="Content" ObjectID="_1486719468" r:id="rId12"/>
               </w:object>
             </w:r>
           </w:p>
@@ -3047,6 +2956,7 @@
                 <w:szCs w:val="18"/>
                 <w:lang w:val="es-CO"/>
               </w:rPr>
+              <w:lastRenderedPageBreak/>
               <w:t>Descripción</w:t>
             </w:r>
           </w:p>
@@ -3192,13 +3102,11 @@
           <w:lang w:val="es-CO"/>
         </w:rPr>
       </w:pPr>
-      <w:commentRangeStart w:id="0"/>
       <w:r>
         <w:rPr>
           <w:rFonts w:ascii="Times" w:hAnsi="Times"/>
           <w:lang w:val="es-CO"/>
         </w:rPr>
-        <w:lastRenderedPageBreak/>
         <w:t xml:space="preserve">La relación de </w:t>
       </w:r>
       <w:r>
@@ -3230,15 +3138,6 @@
           <w:lang w:val="es-CO"/>
         </w:rPr>
         <w:t xml:space="preserve"> puede establecerse entre un conjunto y otro. </w:t>
-      </w:r>
-      <w:commentRangeEnd w:id="0"/>
-      <w:r>
-        <w:rPr>
-          <w:rStyle w:val="Refdecomentario"/>
-          <w:rFonts w:ascii="Calibri" w:eastAsia="Calibri" w:hAnsi="Calibri" w:cs="Times New Roman"/>
-          <w:lang w:val="es-MX"/>
-        </w:rPr>
-        <w:commentReference w:id="0"/>
       </w:r>
     </w:p>
     <w:p>
@@ -4365,16 +4264,7 @@
           <w:color w:val="000000"/>
           <w:lang w:val="es-CO"/>
         </w:rPr>
-        <w:t xml:space="preserve"> </w:t>
-      </w:r>
-      <w:commentRangeStart w:id="1"/>
-      <w:r>
-        <w:rPr>
-          <w:rFonts w:ascii="Times New Roman" w:hAnsi="Times New Roman" w:cs="Times New Roman"/>
-          <w:color w:val="000000"/>
-          <w:lang w:val="es-CO"/>
-        </w:rPr>
-        <w:t>si todos los elementos del con</w:t>
+        <w:t xml:space="preserve"> si todos los elementos del con</w:t>
       </w:r>
       <w:r>
         <w:rPr>
@@ -4391,15 +4281,6 @@
           <w:lang w:val="es-CO"/>
         </w:rPr>
         <w:t>.</w:t>
-      </w:r>
-      <w:commentRangeEnd w:id="1"/>
-      <w:r>
-        <w:rPr>
-          <w:rStyle w:val="Refdecomentario"/>
-          <w:rFonts w:ascii="Calibri" w:eastAsia="Calibri" w:hAnsi="Calibri" w:cs="Times New Roman"/>
-          <w:lang w:val="es-MX"/>
-        </w:rPr>
-        <w:commentReference w:id="1"/>
       </w:r>
     </w:p>
     <w:p>
@@ -4517,6 +4398,7 @@
                 <w:color w:val="FFFFFF" w:themeColor="background1"/>
                 <w:lang w:val="es-CO"/>
               </w:rPr>
+              <w:lastRenderedPageBreak/>
               <w:t>Imagen (fotografía, gráfica o ilustración)</w:t>
             </w:r>
           </w:p>
@@ -4653,34 +4535,7 @@
                 <w:color w:val="000000"/>
                 <w:lang w:val="es-CO"/>
               </w:rPr>
-              <w:t xml:space="preserve">las letras de la palabra “abuelito”, representados con diagramas de </w:t>
-            </w:r>
-            <w:proofErr w:type="spellStart"/>
-            <w:r>
-              <w:rPr>
-                <w:rFonts w:ascii="Times New Roman" w:hAnsi="Times New Roman" w:cs="Times New Roman"/>
-                <w:color w:val="000000"/>
-                <w:lang w:val="es-CO"/>
-              </w:rPr>
-              <w:t>Venn</w:t>
-            </w:r>
-            <w:proofErr w:type="spellEnd"/>
-            <w:r>
-              <w:rPr>
-                <w:rFonts w:ascii="Times New Roman" w:hAnsi="Times New Roman" w:cs="Times New Roman"/>
-                <w:color w:val="000000"/>
-                <w:lang w:val="es-CO"/>
-              </w:rPr>
-              <w:t xml:space="preserve"> con la etiqueta “P”. Dentro del óvalo del </w:t>
-            </w:r>
-            <w:r>
-              <w:rPr>
-                <w:rFonts w:ascii="Times New Roman" w:hAnsi="Times New Roman" w:cs="Times New Roman"/>
-                <w:color w:val="000000"/>
-                <w:lang w:val="es-CO"/>
-              </w:rPr>
-              <w:lastRenderedPageBreak/>
-              <w:t xml:space="preserve">conjunto P, debe aparecer un óvalo que encierre todas las vocales, identificado con la etiqueta “V” </w:t>
+              <w:t xml:space="preserve">las letras de la palabra “abuelito”, representados con diagramas de Venn con la etiqueta “P”. Dentro del óvalo del conjunto P, debe aparecer un óvalo que encierre todas las vocales, identificado con la etiqueta “V” </w:t>
             </w:r>
           </w:p>
         </w:tc>
@@ -4707,56 +4562,7 @@
                 <w:szCs w:val="18"/>
                 <w:lang w:val="es-CO"/>
               </w:rPr>
-              <w:lastRenderedPageBreak/>
-              <w:t xml:space="preserve">Código </w:t>
-            </w:r>
-            <w:proofErr w:type="spellStart"/>
-            <w:r>
-              <w:rPr>
-                <w:rFonts w:ascii="Times New Roman" w:hAnsi="Times New Roman" w:cs="Times New Roman"/>
-                <w:b/>
-                <w:color w:val="000000"/>
-                <w:sz w:val="18"/>
-                <w:szCs w:val="18"/>
-                <w:lang w:val="es-CO"/>
-              </w:rPr>
-              <w:t>Shutterstock</w:t>
-            </w:r>
-            <w:proofErr w:type="spellEnd"/>
-            <w:r>
-              <w:rPr>
-                <w:rFonts w:ascii="Times New Roman" w:hAnsi="Times New Roman" w:cs="Times New Roman"/>
-                <w:b/>
-                <w:color w:val="000000"/>
-                <w:sz w:val="18"/>
-                <w:szCs w:val="18"/>
-                <w:lang w:val="es-CO"/>
-              </w:rPr>
-              <w:t xml:space="preserve"> (o URL o la ruta en </w:t>
-            </w:r>
-            <w:proofErr w:type="spellStart"/>
-            <w:r>
-              <w:rPr>
-                <w:rFonts w:ascii="Times New Roman" w:hAnsi="Times New Roman" w:cs="Times New Roman"/>
-                <w:b/>
-                <w:color w:val="000000"/>
-                <w:sz w:val="18"/>
-                <w:szCs w:val="18"/>
-                <w:lang w:val="es-CO"/>
-              </w:rPr>
-              <w:t>AulaPlaneta</w:t>
-            </w:r>
-            <w:proofErr w:type="spellEnd"/>
-            <w:r>
-              <w:rPr>
-                <w:rFonts w:ascii="Times New Roman" w:hAnsi="Times New Roman" w:cs="Times New Roman"/>
-                <w:b/>
-                <w:color w:val="000000"/>
-                <w:sz w:val="18"/>
-                <w:szCs w:val="18"/>
-                <w:lang w:val="es-CO"/>
-              </w:rPr>
-              <w:t>)</w:t>
+              <w:t>Código Shutterstock (o URL o la ruta en AulaPlaneta)</w:t>
             </w:r>
           </w:p>
         </w:tc>
@@ -4779,10 +4585,10 @@
                 <w:lang w:val="es-CO"/>
               </w:rPr>
               <w:object w:dxaOrig="5370" w:dyaOrig="3825" w14:anchorId="1031B40C">
-                <v:shape id="_x0000_i1027" type="#_x0000_t75" style="width:184.5pt;height:131.25pt" o:ole="">
-                  <v:imagedata r:id="rId15" o:title=""/>
+                <v:shape id="_x0000_i1026" type="#_x0000_t75" style="width:184.5pt;height:131.25pt" o:ole="">
+                  <v:imagedata r:id="rId13" o:title=""/>
                 </v:shape>
-                <o:OLEObject Type="Embed" ProgID="PBrush" ShapeID="_x0000_i1027" DrawAspect="Content" ObjectID="_1486471943" r:id="rId16"/>
+                <o:OLEObject Type="Embed" ProgID="PBrush" ShapeID="_x0000_i1026" DrawAspect="Content" ObjectID="_1486719469" r:id="rId14"/>
               </w:object>
             </w:r>
           </w:p>
@@ -4988,8 +4794,8 @@
         <w:tblLook w:val="04A0" w:firstRow="1" w:lastRow="0" w:firstColumn="1" w:lastColumn="0" w:noHBand="0" w:noVBand="1"/>
       </w:tblPr>
       <w:tblGrid>
-        <w:gridCol w:w="2482"/>
-        <w:gridCol w:w="6346"/>
+        <w:gridCol w:w="2484"/>
+        <w:gridCol w:w="6344"/>
       </w:tblGrid>
       <w:tr>
         <w:tc>
@@ -5070,26 +4876,7 @@
                 <w:szCs w:val="18"/>
                 <w:lang w:val="es-CO"/>
               </w:rPr>
-              <w:t xml:space="preserve">Relación de contenencia </w:t>
-            </w:r>
-            <w:commentRangeStart w:id="2"/>
-            <w:r>
-              <w:rPr>
-                <w:rFonts w:ascii="Times" w:hAnsi="Times"/>
-                <w:b/>
-                <w:sz w:val="18"/>
-                <w:szCs w:val="18"/>
-                <w:lang w:val="es-CO"/>
-              </w:rPr>
-              <w:t>- subconjuntos</w:t>
-            </w:r>
-            <w:commentRangeEnd w:id="2"/>
-            <w:r>
-              <w:rPr>
-                <w:rStyle w:val="Refdecomentario"/>
-                <w:rFonts w:ascii="Calibri" w:eastAsia="Calibri" w:hAnsi="Calibri" w:cs="Times New Roman"/>
-              </w:rPr>
-              <w:commentReference w:id="2"/>
+              <w:t>Relación de contenencia - subconjuntos</w:t>
             </w:r>
           </w:p>
         </w:tc>
@@ -5122,6 +4909,36 @@
           <w:tcPr>
             <w:tcW w:w="6460" w:type="dxa"/>
           </w:tcPr>
+          <w:p>
+            <w:pPr>
+              <w:rPr>
+                <w:rFonts w:ascii="Times" w:hAnsi="Times"/>
+                <w:lang w:val="es-CO"/>
+              </w:rPr>
+            </w:pPr>
+            <w:r>
+              <w:rPr>
+                <w:rFonts w:ascii="Times" w:hAnsi="Times"/>
+                <w:lang w:val="es-CO"/>
+              </w:rPr>
+              <w:t xml:space="preserve">No olvides que la relación de </w:t>
+            </w:r>
+            <w:r>
+              <w:rPr>
+                <w:rFonts w:ascii="Times" w:hAnsi="Times"/>
+                <w:b/>
+                <w:lang w:val="es-CO"/>
+              </w:rPr>
+              <w:t>contenencia</w:t>
+            </w:r>
+            <w:r>
+              <w:rPr>
+                <w:rFonts w:ascii="Times" w:hAnsi="Times"/>
+                <w:lang w:val="es-CO"/>
+              </w:rPr>
+              <w:t xml:space="preserve"> se da entre un conjunto y otro. Se dice que un conjunto V está contenido en un conjunto P cuando todos los elementos del conjunto V pertenecen al conjunto P.</w:t>
+            </w:r>
+          </w:p>
           <w:p>
             <w:pPr>
               <w:rPr>
@@ -5732,243 +5549,6 @@
         <w:t>2.3 Consolidación</w:t>
       </w:r>
     </w:p>
-    <w:tbl>
-      <w:tblPr>
-        <w:tblStyle w:val="Tablaconcuadrcula"/>
-        <w:tblW w:w="0" w:type="auto"/>
-        <w:tblLook w:val="04A0" w:firstRow="1" w:lastRow="0" w:firstColumn="1" w:lastColumn="0" w:noHBand="0" w:noVBand="1"/>
-      </w:tblPr>
-      <w:tblGrid>
-        <w:gridCol w:w="2489"/>
-        <w:gridCol w:w="6339"/>
-      </w:tblGrid>
-      <w:tr>
-        <w:tc>
-          <w:tcPr>
-            <w:tcW w:w="8828" w:type="dxa"/>
-            <w:gridSpan w:val="2"/>
-            <w:shd w:val="clear" w:color="auto" w:fill="000000" w:themeFill="text1"/>
-          </w:tcPr>
-          <w:p>
-            <w:pPr>
-              <w:jc w:val="center"/>
-              <w:rPr>
-                <w:rFonts w:ascii="Times New Roman" w:hAnsi="Times New Roman" w:cs="Times New Roman"/>
-                <w:b/>
-                <w:color w:val="FFFFFF" w:themeColor="background1"/>
-                <w:lang w:val="es-CO"/>
-              </w:rPr>
-            </w:pPr>
-            <w:r>
-              <w:rPr>
-                <w:rFonts w:ascii="Times New Roman" w:hAnsi="Times New Roman" w:cs="Times New Roman"/>
-                <w:b/>
-                <w:color w:val="FFFFFF" w:themeColor="background1"/>
-                <w:lang w:val="es-CO"/>
-              </w:rPr>
-              <w:t>Recuerda</w:t>
-            </w:r>
-          </w:p>
-        </w:tc>
-      </w:tr>
-      <w:tr>
-        <w:tc>
-          <w:tcPr>
-            <w:tcW w:w="2489" w:type="dxa"/>
-          </w:tcPr>
-          <w:p>
-            <w:pPr>
-              <w:rPr>
-                <w:rFonts w:ascii="Times" w:hAnsi="Times"/>
-                <w:b/>
-                <w:sz w:val="18"/>
-                <w:szCs w:val="18"/>
-                <w:lang w:val="es-CO"/>
-              </w:rPr>
-            </w:pPr>
-            <w:commentRangeStart w:id="3"/>
-            <w:r>
-              <w:rPr>
-                <w:rFonts w:ascii="Times" w:hAnsi="Times"/>
-                <w:b/>
-                <w:sz w:val="18"/>
-                <w:szCs w:val="18"/>
-                <w:lang w:val="es-CO"/>
-              </w:rPr>
-              <w:t>Contenido</w:t>
-            </w:r>
-          </w:p>
-        </w:tc>
-        <w:tc>
-          <w:tcPr>
-            <w:tcW w:w="6339" w:type="dxa"/>
-          </w:tcPr>
-          <w:p>
-            <w:pPr>
-              <w:jc w:val="center"/>
-              <w:rPr>
-                <w:rFonts w:ascii="Times" w:hAnsi="Times"/>
-                <w:sz w:val="18"/>
-                <w:szCs w:val="18"/>
-                <w:lang w:val="es-CO"/>
-              </w:rPr>
-            </w:pPr>
-            <w:r>
-              <w:rPr>
-                <w:rFonts w:ascii="Times" w:hAnsi="Times"/>
-                <w:sz w:val="18"/>
-                <w:szCs w:val="18"/>
-                <w:lang w:val="es-CO"/>
-              </w:rPr>
-              <w:t xml:space="preserve">La relación de </w:t>
-            </w:r>
-            <w:r>
-              <w:rPr>
-                <w:rFonts w:ascii="Times" w:hAnsi="Times"/>
-                <w:b/>
-                <w:sz w:val="18"/>
-                <w:szCs w:val="18"/>
-                <w:lang w:val="es-CO"/>
-              </w:rPr>
-              <w:t>pertenencia</w:t>
-            </w:r>
-            <w:r>
-              <w:rPr>
-                <w:rFonts w:ascii="Times" w:hAnsi="Times"/>
-                <w:sz w:val="18"/>
-                <w:szCs w:val="18"/>
-                <w:lang w:val="es-CO"/>
-              </w:rPr>
-              <w:t xml:space="preserve"> se da entre un </w:t>
-            </w:r>
-            <w:r>
-              <w:rPr>
-                <w:rFonts w:ascii="Times" w:hAnsi="Times"/>
-                <w:b/>
-                <w:sz w:val="18"/>
-                <w:szCs w:val="18"/>
-                <w:lang w:val="es-CO"/>
-              </w:rPr>
-              <w:t>elemento</w:t>
-            </w:r>
-            <w:r>
-              <w:rPr>
-                <w:rFonts w:ascii="Times" w:hAnsi="Times"/>
-                <w:sz w:val="18"/>
-                <w:szCs w:val="18"/>
-                <w:lang w:val="es-CO"/>
-              </w:rPr>
-              <w:t xml:space="preserve"> y un </w:t>
-            </w:r>
-            <w:r>
-              <w:rPr>
-                <w:rFonts w:ascii="Times" w:hAnsi="Times"/>
-                <w:b/>
-                <w:sz w:val="18"/>
-                <w:szCs w:val="18"/>
-                <w:lang w:val="es-CO"/>
-              </w:rPr>
-              <w:t>conjunto</w:t>
-            </w:r>
-            <w:r>
-              <w:rPr>
-                <w:rFonts w:ascii="Times" w:hAnsi="Times"/>
-                <w:sz w:val="18"/>
-                <w:szCs w:val="18"/>
-                <w:lang w:val="es-CO"/>
-              </w:rPr>
-              <w:t>.</w:t>
-            </w:r>
-          </w:p>
-          <w:p>
-            <w:pPr>
-              <w:jc w:val="center"/>
-              <w:rPr>
-                <w:rFonts w:ascii="Times" w:hAnsi="Times"/>
-                <w:b/>
-                <w:sz w:val="18"/>
-                <w:szCs w:val="18"/>
-                <w:lang w:val="es-CO"/>
-              </w:rPr>
-            </w:pPr>
-            <w:r>
-              <w:rPr>
-                <w:rFonts w:ascii="Times" w:hAnsi="Times"/>
-                <w:sz w:val="18"/>
-                <w:szCs w:val="18"/>
-                <w:lang w:val="es-CO"/>
-              </w:rPr>
-              <w:t xml:space="preserve">La relación de </w:t>
-            </w:r>
-            <w:r>
-              <w:rPr>
-                <w:rFonts w:ascii="Times" w:hAnsi="Times"/>
-                <w:b/>
-                <w:sz w:val="18"/>
-                <w:szCs w:val="18"/>
-                <w:lang w:val="es-CO"/>
-              </w:rPr>
-              <w:t>contenencia</w:t>
-            </w:r>
-            <w:r>
-              <w:rPr>
-                <w:rFonts w:ascii="Times" w:hAnsi="Times"/>
-                <w:sz w:val="18"/>
-                <w:szCs w:val="18"/>
-                <w:lang w:val="es-CO"/>
-              </w:rPr>
-              <w:t xml:space="preserve"> se da entre </w:t>
-            </w:r>
-            <w:r>
-              <w:rPr>
-                <w:rFonts w:ascii="Times" w:hAnsi="Times"/>
-                <w:b/>
-                <w:sz w:val="18"/>
-                <w:szCs w:val="18"/>
-                <w:lang w:val="es-CO"/>
-              </w:rPr>
-              <w:t>dos</w:t>
-            </w:r>
-            <w:r>
-              <w:rPr>
-                <w:rFonts w:ascii="Times" w:hAnsi="Times"/>
-                <w:sz w:val="18"/>
-                <w:szCs w:val="18"/>
-                <w:lang w:val="es-CO"/>
-              </w:rPr>
-              <w:t xml:space="preserve"> </w:t>
-            </w:r>
-            <w:r>
-              <w:rPr>
-                <w:rFonts w:ascii="Times" w:hAnsi="Times"/>
-                <w:b/>
-                <w:sz w:val="18"/>
-                <w:szCs w:val="18"/>
-                <w:lang w:val="es-CO"/>
-              </w:rPr>
-              <w:t>conjuntos</w:t>
-            </w:r>
-            <w:r>
-              <w:rPr>
-                <w:rFonts w:ascii="Times" w:hAnsi="Times"/>
-                <w:sz w:val="18"/>
-                <w:szCs w:val="18"/>
-                <w:lang w:val="es-CO"/>
-              </w:rPr>
-              <w:t xml:space="preserve">. </w:t>
-            </w:r>
-            <w:commentRangeEnd w:id="3"/>
-            <w:r>
-              <w:rPr>
-                <w:rStyle w:val="Refdecomentario"/>
-                <w:rFonts w:ascii="Calibri" w:eastAsia="Calibri" w:hAnsi="Calibri" w:cs="Times New Roman"/>
-              </w:rPr>
-              <w:commentReference w:id="3"/>
-            </w:r>
-          </w:p>
-        </w:tc>
-      </w:tr>
-    </w:tbl>
     <w:p>
       <w:pPr>
         <w:rPr>
@@ -6012,6 +5592,7 @@
                 <w:color w:val="FFFFFF" w:themeColor="background1"/>
                 <w:lang w:val="es-CO"/>
               </w:rPr>
+              <w:lastRenderedPageBreak/>
               <w:t>Practica: recurso nuevo</w:t>
             </w:r>
           </w:p>
@@ -6183,7 +5764,6 @@
                 <w:szCs w:val="18"/>
                 <w:lang w:val="es-CO"/>
               </w:rPr>
-              <w:lastRenderedPageBreak/>
               <w:t>Descripción</w:t>
             </w:r>
           </w:p>
@@ -7781,6 +7361,7 @@
           <w:highlight w:val="yellow"/>
           <w:lang w:val="es-CO"/>
         </w:rPr>
+        <w:lastRenderedPageBreak/>
         <w:t>[SECCIÓN 2]</w:t>
       </w:r>
       <w:r>
@@ -7916,7 +7497,6 @@
                 <w:color w:val="FFFFFF" w:themeColor="background1"/>
                 <w:lang w:val="es-CO"/>
               </w:rPr>
-              <w:lastRenderedPageBreak/>
               <w:t>Imagen (fotografía, gráfica o ilustración)</w:t>
             </w:r>
           </w:p>
@@ -8045,25 +7625,7 @@
                 <w:color w:val="000000"/>
                 <w:lang w:val="es-CO"/>
               </w:rPr>
-              <w:t xml:space="preserve">La imagen del sol dentro de un óvalo (representación gráfica de diagrama de </w:t>
-            </w:r>
-            <w:proofErr w:type="spellStart"/>
-            <w:r>
-              <w:rPr>
-                <w:rFonts w:ascii="Times New Roman" w:hAnsi="Times New Roman" w:cs="Times New Roman"/>
-                <w:color w:val="000000"/>
-                <w:lang w:val="es-CO"/>
-              </w:rPr>
-              <w:t>Venn</w:t>
-            </w:r>
-            <w:proofErr w:type="spellEnd"/>
-            <w:r>
-              <w:rPr>
-                <w:rFonts w:ascii="Times New Roman" w:hAnsi="Times New Roman" w:cs="Times New Roman"/>
-                <w:color w:val="000000"/>
-                <w:lang w:val="es-CO"/>
-              </w:rPr>
-              <w:t>), con la etiqueta “S”</w:t>
+              <w:t>La imagen del sol dentro de un óvalo (representación gráfica de diagrama de Venn), con la etiqueta “S”</w:t>
             </w:r>
             <w:r>
               <w:rPr>
@@ -8090,7 +7652,6 @@
               </w:rPr>
               <w:t xml:space="preserve">La imagen del sol fue tomada de </w:t>
             </w:r>
-            <w:proofErr w:type="spellStart"/>
             <w:r>
               <w:rPr>
                 <w:rFonts w:ascii="Arial" w:hAnsi="Arial" w:cs="Arial"/>
@@ -8100,9 +7661,8 @@
                 <w:shd w:val="clear" w:color="auto" w:fill="FFFFFF"/>
                 <w:lang w:val="es-CO"/>
               </w:rPr>
-              <w:t>Shutterstock</w:t>
-            </w:r>
-            <w:proofErr w:type="spellEnd"/>
+              <w:t xml:space="preserve">Shutterstock </w:t>
+            </w:r>
             <w:r>
               <w:rPr>
                 <w:rFonts w:ascii="Arial" w:hAnsi="Arial" w:cs="Arial"/>
@@ -8112,17 +7672,6 @@
                 <w:shd w:val="clear" w:color="auto" w:fill="FFFFFF"/>
                 <w:lang w:val="es-CO"/>
               </w:rPr>
-              <w:t xml:space="preserve"> </w:t>
-            </w:r>
-            <w:r>
-              <w:rPr>
-                <w:rFonts w:ascii="Arial" w:hAnsi="Arial" w:cs="Arial"/>
-                <w:color w:val="333333"/>
-                <w:sz w:val="18"/>
-                <w:szCs w:val="18"/>
-                <w:shd w:val="clear" w:color="auto" w:fill="FFFFFF"/>
-                <w:lang w:val="es-CO"/>
-              </w:rPr>
               <w:t>166248596</w:t>
             </w:r>
           </w:p>
@@ -8150,86 +7699,7 @@
                 <w:szCs w:val="18"/>
                 <w:lang w:val="es-CO"/>
               </w:rPr>
-              <w:t xml:space="preserve">Código </w:t>
-            </w:r>
-            <w:proofErr w:type="spellStart"/>
-            <w:r>
-              <w:rPr>
-                <w:rFonts w:ascii="Times New Roman" w:hAnsi="Times New Roman" w:cs="Times New Roman"/>
-                <w:b/>
-                <w:color w:val="000000"/>
-                <w:sz w:val="18"/>
-                <w:szCs w:val="18"/>
-                <w:lang w:val="es-CO"/>
-              </w:rPr>
-              <w:t>Shutterstock</w:t>
-            </w:r>
-            <w:proofErr w:type="spellEnd"/>
-            <w:r>
-              <w:rPr>
-                <w:rFonts w:ascii="Times New Roman" w:hAnsi="Times New Roman" w:cs="Times New Roman"/>
-                <w:b/>
-                <w:color w:val="000000"/>
-                <w:sz w:val="18"/>
-                <w:szCs w:val="18"/>
-                <w:lang w:val="es-CO"/>
-              </w:rPr>
-              <w:t xml:space="preserve"> (o </w:t>
-            </w:r>
-            <w:commentRangeStart w:id="4"/>
-            <w:r>
-              <w:rPr>
-                <w:rFonts w:ascii="Times New Roman" w:hAnsi="Times New Roman" w:cs="Times New Roman"/>
-                <w:b/>
-                <w:color w:val="000000"/>
-                <w:sz w:val="18"/>
-                <w:szCs w:val="18"/>
-                <w:lang w:val="es-CO"/>
-              </w:rPr>
-              <w:t>URL</w:t>
-            </w:r>
-            <w:commentRangeEnd w:id="4"/>
-            <w:r>
-              <w:rPr>
-                <w:rStyle w:val="Refdecomentario"/>
-                <w:rFonts w:ascii="Calibri" w:eastAsia="Calibri" w:hAnsi="Calibri" w:cs="Times New Roman"/>
-              </w:rPr>
-              <w:commentReference w:id="4"/>
-            </w:r>
-            <w:r>
-              <w:rPr>
-                <w:rFonts w:ascii="Times New Roman" w:hAnsi="Times New Roman" w:cs="Times New Roman"/>
-                <w:b/>
-                <w:color w:val="000000"/>
-                <w:sz w:val="18"/>
-                <w:szCs w:val="18"/>
-                <w:lang w:val="es-CO"/>
-              </w:rPr>
-              <w:t xml:space="preserve"> o la ruta en </w:t>
-            </w:r>
-            <w:proofErr w:type="spellStart"/>
-            <w:r>
-              <w:rPr>
-                <w:rFonts w:ascii="Times New Roman" w:hAnsi="Times New Roman" w:cs="Times New Roman"/>
-                <w:b/>
-                <w:color w:val="000000"/>
-                <w:sz w:val="18"/>
-                <w:szCs w:val="18"/>
-                <w:lang w:val="es-CO"/>
-              </w:rPr>
-              <w:t>AulaPlaneta</w:t>
-            </w:r>
-            <w:proofErr w:type="spellEnd"/>
-            <w:r>
-              <w:rPr>
-                <w:rFonts w:ascii="Times New Roman" w:hAnsi="Times New Roman" w:cs="Times New Roman"/>
-                <w:b/>
-                <w:color w:val="000000"/>
-                <w:sz w:val="18"/>
-                <w:szCs w:val="18"/>
-                <w:lang w:val="es-CO"/>
-              </w:rPr>
-              <w:t>)</w:t>
+              <w:t>Código Shutterstock (o URL o la ruta en AulaPlaneta)</w:t>
             </w:r>
           </w:p>
         </w:tc>
@@ -8252,10 +7722,10 @@
                 <w:lang w:val="es-ES_tradnl"/>
               </w:rPr>
               <w:object w:dxaOrig="4485" w:dyaOrig="3075" w14:anchorId="25EEFAE0">
-                <v:shape id="_x0000_i1028" type="#_x0000_t75" style="width:173.25pt;height:120pt" o:ole="">
-                  <v:imagedata r:id="rId17" o:title=""/>
+                <v:shape id="_x0000_i1027" type="#_x0000_t75" style="width:173.25pt;height:120pt" o:ole="">
+                  <v:imagedata r:id="rId15" o:title=""/>
                 </v:shape>
-                <o:OLEObject Type="Embed" ProgID="PBrush" ShapeID="_x0000_i1028" DrawAspect="Content" ObjectID="_1486471944" r:id="rId18"/>
+                <o:OLEObject Type="Embed" ProgID="PBrush" ShapeID="_x0000_i1027" DrawAspect="Content" ObjectID="_1486719470" r:id="rId16"/>
               </w:object>
             </w:r>
           </w:p>
@@ -8315,7 +7785,6 @@
               </w:rPr>
               <w:t xml:space="preserve"> = {</w:t>
             </w:r>
-            <w:commentRangeStart w:id="5"/>
             <w:r>
               <w:rPr>
                 <w:rFonts w:ascii="Times New Roman" w:hAnsi="Times New Roman" w:cs="Times New Roman"/>
@@ -8323,14 +7792,6 @@
                 <w:lang w:val="es-CO"/>
               </w:rPr>
               <w:t>Soles de la vía láctea</w:t>
-            </w:r>
-            <w:commentRangeEnd w:id="5"/>
-            <w:r>
-              <w:rPr>
-                <w:rStyle w:val="Refdecomentario"/>
-                <w:rFonts w:ascii="Calibri" w:eastAsia="Calibri" w:hAnsi="Calibri" w:cs="Times New Roman"/>
-              </w:rPr>
-              <w:commentReference w:id="5"/>
             </w:r>
             <w:r>
               <w:rPr>
@@ -9303,75 +8764,10 @@
         </w:tc>
       </w:tr>
     </w:tbl>
-    <w:p>
-      <w:pPr>
-        <w:rPr>
-          <w:rFonts w:ascii="Times New Roman" w:hAnsi="Times New Roman" w:cs="Times New Roman"/>
-          <w:color w:val="000000"/>
-          <w:lang w:val="es-CO"/>
-        </w:rPr>
-      </w:pPr>
-    </w:p>
-    <w:p>
-      <w:pPr>
-        <w:rPr>
-          <w:rFonts w:ascii="Times New Roman" w:hAnsi="Times New Roman" w:cs="Times New Roman"/>
-          <w:color w:val="000000"/>
-          <w:lang w:val="es-CO"/>
-        </w:rPr>
-      </w:pPr>
-    </w:p>
-    <w:p>
-      <w:pPr>
-        <w:rPr>
-          <w:rFonts w:ascii="Times New Roman" w:hAnsi="Times New Roman" w:cs="Times New Roman"/>
-          <w:color w:val="000000"/>
-          <w:lang w:val="es-CO"/>
-        </w:rPr>
-      </w:pPr>
-      <w:r>
-        <w:rPr>
-          <w:rFonts w:ascii="Times" w:hAnsi="Times"/>
-          <w:highlight w:val="yellow"/>
-          <w:lang w:val="es-CO"/>
-        </w:rPr>
-        <w:t>[SECCIÓN 2]</w:t>
-      </w:r>
-      <w:r>
-        <w:rPr>
-          <w:rFonts w:ascii="Times" w:hAnsi="Times"/>
-          <w:lang w:val="es-CO"/>
-        </w:rPr>
-        <w:t xml:space="preserve"> </w:t>
-      </w:r>
-      <w:r>
-        <w:rPr>
-          <w:rFonts w:ascii="Times" w:hAnsi="Times"/>
-          <w:b/>
-          <w:lang w:val="es-CO"/>
-        </w:rPr>
-        <w:t>3</w:t>
-      </w:r>
-      <w:r>
-        <w:rPr>
-          <w:rFonts w:ascii="Times" w:hAnsi="Times"/>
-          <w:b/>
-          <w:lang w:val="es-CO"/>
-        </w:rPr>
-        <w:t>.5</w:t>
-      </w:r>
-      <w:r>
-        <w:rPr>
-          <w:rFonts w:ascii="Times" w:hAnsi="Times"/>
-          <w:b/>
-          <w:lang w:val="es-CO"/>
-        </w:rPr>
-        <w:t xml:space="preserve"> Consolidación</w:t>
-      </w:r>
-    </w:p>
     <w:tbl>
       <w:tblPr>
         <w:tblStyle w:val="Tablaconcuadrcula"/>
+        <w:tblpPr w:leftFromText="141" w:rightFromText="141" w:vertAnchor="text" w:horzAnchor="margin" w:tblpY="276"/>
         <w:tblW w:w="0" w:type="auto"/>
         <w:tblLook w:val="04A0" w:firstRow="1" w:lastRow="0" w:firstColumn="1" w:lastColumn="0" w:noHBand="0" w:noVBand="1"/>
       </w:tblPr>
@@ -9423,7 +8819,6 @@
                 <w:lang w:val="es-CO"/>
               </w:rPr>
             </w:pPr>
-            <w:commentRangeStart w:id="6"/>
             <w:r>
               <w:rPr>
                 <w:rFonts w:ascii="Times" w:hAnsi="Times"/>
@@ -9478,19 +8873,77 @@
                 <w:lang w:val="es-CO"/>
               </w:rPr>
               <w:t xml:space="preserve"> de un conjunto es el número de elementos que tiene dicho conjunto. </w:t>
-            </w:r>
-            <w:commentRangeEnd w:id="6"/>
-            <w:r>
-              <w:rPr>
-                <w:rStyle w:val="Refdecomentario"/>
-                <w:rFonts w:ascii="Calibri" w:eastAsia="Calibri" w:hAnsi="Calibri" w:cs="Times New Roman"/>
-              </w:rPr>
-              <w:commentReference w:id="6"/>
             </w:r>
           </w:p>
         </w:tc>
       </w:tr>
     </w:tbl>
+    <w:p>
+      <w:pPr>
+        <w:rPr>
+          <w:rFonts w:ascii="Times New Roman" w:hAnsi="Times New Roman" w:cs="Times New Roman"/>
+          <w:color w:val="000000"/>
+          <w:lang w:val="es-CO"/>
+        </w:rPr>
+      </w:pPr>
+    </w:p>
+    <w:p>
+      <w:pPr>
+        <w:rPr>
+          <w:rFonts w:ascii="Times New Roman" w:hAnsi="Times New Roman" w:cs="Times New Roman"/>
+          <w:color w:val="000000"/>
+          <w:lang w:val="es-CO"/>
+        </w:rPr>
+      </w:pPr>
+    </w:p>
+    <w:p>
+      <w:pPr>
+        <w:rPr>
+          <w:rFonts w:ascii="Times New Roman" w:hAnsi="Times New Roman" w:cs="Times New Roman"/>
+          <w:color w:val="000000"/>
+          <w:lang w:val="es-CO"/>
+        </w:rPr>
+      </w:pPr>
+      <w:r>
+        <w:rPr>
+          <w:rFonts w:ascii="Times" w:hAnsi="Times"/>
+          <w:highlight w:val="yellow"/>
+          <w:lang w:val="es-CO"/>
+        </w:rPr>
+        <w:t>[SECCIÓN 2]</w:t>
+      </w:r>
+      <w:r>
+        <w:rPr>
+          <w:rFonts w:ascii="Times" w:hAnsi="Times"/>
+          <w:lang w:val="es-CO"/>
+        </w:rPr>
+        <w:t xml:space="preserve"> </w:t>
+      </w:r>
+      <w:r>
+        <w:rPr>
+          <w:rFonts w:ascii="Times" w:hAnsi="Times"/>
+          <w:b/>
+          <w:lang w:val="es-CO"/>
+        </w:rPr>
+        <w:t>3</w:t>
+      </w:r>
+      <w:r>
+        <w:rPr>
+          <w:rFonts w:ascii="Times" w:hAnsi="Times"/>
+          <w:b/>
+          <w:lang w:val="es-CO"/>
+        </w:rPr>
+        <w:t>.5</w:t>
+      </w:r>
+      <w:r>
+        <w:rPr>
+          <w:rFonts w:ascii="Times" w:hAnsi="Times"/>
+          <w:b/>
+          <w:lang w:val="es-CO"/>
+        </w:rPr>
+        <w:t xml:space="preserve"> Consolidación</w:t>
+      </w:r>
+    </w:p>
     <w:p>
       <w:pPr>
         <w:rPr>
@@ -9564,7 +9017,6 @@
                 <w:szCs w:val="18"/>
                 <w:lang w:val="es-CO"/>
               </w:rPr>
-              <w:lastRenderedPageBreak/>
               <w:t>Código</w:t>
             </w:r>
           </w:p>
@@ -9847,7 +9299,6 @@
           <w:lang w:val="es-CO"/>
         </w:rPr>
       </w:pPr>
-      <w:commentRangeStart w:id="7"/>
       <w:r>
         <w:rPr>
           <w:rFonts w:ascii="Times New Roman" w:hAnsi="Times New Roman" w:cs="Times New Roman"/>
@@ -9855,15 +9306,6 @@
           <w:lang w:val="es-CO"/>
         </w:rPr>
         <w:t>En los conjuntos se pueden establecer algunas operaciones: unión, intersección o diferencia. A continuación estudiarás cada una de ellas.</w:t>
-      </w:r>
-      <w:commentRangeEnd w:id="7"/>
-      <w:r>
-        <w:rPr>
-          <w:rStyle w:val="Refdecomentario"/>
-          <w:rFonts w:ascii="Calibri" w:eastAsia="Calibri" w:hAnsi="Calibri" w:cs="Times New Roman"/>
-          <w:lang w:val="es-MX"/>
-        </w:rPr>
-        <w:commentReference w:id="7"/>
       </w:r>
     </w:p>
     <w:p>
@@ -10293,25 +9735,7 @@
                 <w:color w:val="000000"/>
                 <w:lang w:val="es-CO"/>
               </w:rPr>
-              <w:t xml:space="preserve">La Imagen de los conjuntos P e I representados con diagramas de </w:t>
-            </w:r>
-            <w:proofErr w:type="spellStart"/>
-            <w:r>
-              <w:rPr>
-                <w:rFonts w:ascii="Times New Roman" w:hAnsi="Times New Roman" w:cs="Times New Roman"/>
-                <w:color w:val="000000"/>
-                <w:lang w:val="es-CO"/>
-              </w:rPr>
-              <w:t>Venn</w:t>
-            </w:r>
-            <w:proofErr w:type="spellEnd"/>
-            <w:r>
-              <w:rPr>
-                <w:rFonts w:ascii="Times New Roman" w:hAnsi="Times New Roman" w:cs="Times New Roman"/>
-                <w:color w:val="000000"/>
-                <w:lang w:val="es-CO"/>
-              </w:rPr>
-              <w:t xml:space="preserve">, teniendo en cuenta la </w:t>
+              <w:t xml:space="preserve">La Imagen de los conjuntos P e I representados con diagramas de Venn, teniendo en cuenta la </w:t>
             </w:r>
             <w:r>
               <w:rPr>
@@ -10378,86 +9802,7 @@
                 <w:szCs w:val="18"/>
                 <w:lang w:val="es-CO"/>
               </w:rPr>
-              <w:t xml:space="preserve">Código </w:t>
-            </w:r>
-            <w:proofErr w:type="spellStart"/>
-            <w:r>
-              <w:rPr>
-                <w:rFonts w:ascii="Times New Roman" w:hAnsi="Times New Roman" w:cs="Times New Roman"/>
-                <w:b/>
-                <w:color w:val="000000"/>
-                <w:sz w:val="18"/>
-                <w:szCs w:val="18"/>
-                <w:lang w:val="es-CO"/>
-              </w:rPr>
-              <w:t>Shutterstock</w:t>
-            </w:r>
-            <w:proofErr w:type="spellEnd"/>
-            <w:r>
-              <w:rPr>
-                <w:rFonts w:ascii="Times New Roman" w:hAnsi="Times New Roman" w:cs="Times New Roman"/>
-                <w:b/>
-                <w:color w:val="000000"/>
-                <w:sz w:val="18"/>
-                <w:szCs w:val="18"/>
-                <w:lang w:val="es-CO"/>
-              </w:rPr>
-              <w:t xml:space="preserve"> (</w:t>
-            </w:r>
-            <w:commentRangeStart w:id="8"/>
-            <w:r>
-              <w:rPr>
-                <w:rFonts w:ascii="Times New Roman" w:hAnsi="Times New Roman" w:cs="Times New Roman"/>
-                <w:b/>
-                <w:color w:val="000000"/>
-                <w:sz w:val="18"/>
-                <w:szCs w:val="18"/>
-                <w:lang w:val="es-CO"/>
-              </w:rPr>
-              <w:t xml:space="preserve">o URL </w:t>
-            </w:r>
-            <w:commentRangeEnd w:id="8"/>
-            <w:r>
-              <w:rPr>
-                <w:rStyle w:val="Refdecomentario"/>
-                <w:rFonts w:ascii="Calibri" w:eastAsia="Calibri" w:hAnsi="Calibri" w:cs="Times New Roman"/>
-              </w:rPr>
-              <w:commentReference w:id="8"/>
-            </w:r>
-            <w:r>
-              <w:rPr>
-                <w:rFonts w:ascii="Times New Roman" w:hAnsi="Times New Roman" w:cs="Times New Roman"/>
-                <w:b/>
-                <w:color w:val="000000"/>
-                <w:sz w:val="18"/>
-                <w:szCs w:val="18"/>
-                <w:lang w:val="es-CO"/>
-              </w:rPr>
-              <w:t xml:space="preserve">o la ruta en </w:t>
-            </w:r>
-            <w:proofErr w:type="spellStart"/>
-            <w:r>
-              <w:rPr>
-                <w:rFonts w:ascii="Times New Roman" w:hAnsi="Times New Roman" w:cs="Times New Roman"/>
-                <w:b/>
-                <w:color w:val="000000"/>
-                <w:sz w:val="18"/>
-                <w:szCs w:val="18"/>
-                <w:lang w:val="es-CO"/>
-              </w:rPr>
-              <w:t>AulaPlaneta</w:t>
-            </w:r>
-            <w:proofErr w:type="spellEnd"/>
-            <w:r>
-              <w:rPr>
-                <w:rFonts w:ascii="Times New Roman" w:hAnsi="Times New Roman" w:cs="Times New Roman"/>
-                <w:b/>
-                <w:color w:val="000000"/>
-                <w:sz w:val="18"/>
-                <w:szCs w:val="18"/>
-                <w:lang w:val="es-CO"/>
-              </w:rPr>
-              <w:t>)</w:t>
+              <w:t>Código Shutterstock (o URL o la ruta en AulaPlaneta)</w:t>
             </w:r>
           </w:p>
         </w:tc>
@@ -10480,10 +9825,10 @@
                 <w:lang w:val="es-ES_tradnl"/>
               </w:rPr>
               <w:object w:dxaOrig="2895" w:dyaOrig="1815" w14:anchorId="5DABE1A7">
-                <v:shape id="_x0000_i1029" type="#_x0000_t75" style="width:126pt;height:78pt" o:ole="">
-                  <v:imagedata r:id="rId19" o:title=""/>
+                <v:shape id="_x0000_i1028" type="#_x0000_t75" style="width:126pt;height:78pt" o:ole="">
+                  <v:imagedata r:id="rId17" o:title=""/>
                 </v:shape>
-                <o:OLEObject Type="Embed" ProgID="PBrush" ShapeID="_x0000_i1029" DrawAspect="Content" ObjectID="_1486471945" r:id="rId20"/>
+                <o:OLEObject Type="Embed" ProgID="PBrush" ShapeID="_x0000_i1028" DrawAspect="Content" ObjectID="_1486719471" r:id="rId18"/>
               </w:object>
             </w:r>
           </w:p>
@@ -11329,25 +10674,7 @@
                 <w:color w:val="000000"/>
                 <w:lang w:val="es-CO"/>
               </w:rPr>
-              <w:t xml:space="preserve">La Imagen de los conjuntos H y N representados con diagramas de </w:t>
-            </w:r>
-            <w:proofErr w:type="spellStart"/>
-            <w:r>
-              <w:rPr>
-                <w:rFonts w:ascii="Times New Roman" w:hAnsi="Times New Roman" w:cs="Times New Roman"/>
-                <w:color w:val="000000"/>
-                <w:lang w:val="es-CO"/>
-              </w:rPr>
-              <w:t>Venn</w:t>
-            </w:r>
-            <w:proofErr w:type="spellEnd"/>
-            <w:r>
-              <w:rPr>
-                <w:rFonts w:ascii="Times New Roman" w:hAnsi="Times New Roman" w:cs="Times New Roman"/>
-                <w:color w:val="000000"/>
-                <w:lang w:val="es-CO"/>
-              </w:rPr>
-              <w:t>, teniendo en cuenta la intersección que hay entre ellos. La intersección debe ir de un color suave, mientras que el resto de los</w:t>
+              <w:t>La Imagen de los conjuntos H y N representados con diagramas de Venn, teniendo en cuenta la intersección que hay entre ellos. La intersección debe ir de un color suave, mientras que el resto de los</w:t>
             </w:r>
             <w:r>
               <w:rPr>
@@ -11390,64 +10717,7 @@
                 <w:szCs w:val="18"/>
                 <w:lang w:val="es-CO"/>
               </w:rPr>
-              <w:t xml:space="preserve">Código </w:t>
-            </w:r>
-            <w:proofErr w:type="spellStart"/>
-            <w:r>
-              <w:rPr>
-                <w:rFonts w:ascii="Times New Roman" w:hAnsi="Times New Roman" w:cs="Times New Roman"/>
-                <w:b/>
-                <w:color w:val="000000"/>
-                <w:sz w:val="18"/>
-                <w:szCs w:val="18"/>
-                <w:lang w:val="es-CO"/>
-              </w:rPr>
-              <w:t>Shutterstock</w:t>
-            </w:r>
-            <w:proofErr w:type="spellEnd"/>
-            <w:r>
-              <w:rPr>
-                <w:rFonts w:ascii="Times New Roman" w:hAnsi="Times New Roman" w:cs="Times New Roman"/>
-                <w:b/>
-                <w:color w:val="000000"/>
-                <w:sz w:val="18"/>
-                <w:szCs w:val="18"/>
-                <w:lang w:val="es-CO"/>
-              </w:rPr>
-              <w:t xml:space="preserve"> (o URL o la ruta en </w:t>
-            </w:r>
-            <w:commentRangeStart w:id="9"/>
-            <w:proofErr w:type="spellStart"/>
-            <w:r>
-              <w:rPr>
-                <w:rFonts w:ascii="Times New Roman" w:hAnsi="Times New Roman" w:cs="Times New Roman"/>
-                <w:b/>
-                <w:color w:val="000000"/>
-                <w:sz w:val="18"/>
-                <w:szCs w:val="18"/>
-                <w:lang w:val="es-CO"/>
-              </w:rPr>
-              <w:t>AulaPlaneta</w:t>
-            </w:r>
-            <w:commentRangeEnd w:id="9"/>
-            <w:proofErr w:type="spellEnd"/>
-            <w:r>
-              <w:rPr>
-                <w:rStyle w:val="Refdecomentario"/>
-                <w:rFonts w:ascii="Calibri" w:eastAsia="Calibri" w:hAnsi="Calibri" w:cs="Times New Roman"/>
-              </w:rPr>
-              <w:commentReference w:id="9"/>
-            </w:r>
-            <w:r>
-              <w:rPr>
-                <w:rFonts w:ascii="Times New Roman" w:hAnsi="Times New Roman" w:cs="Times New Roman"/>
-                <w:b/>
-                <w:color w:val="000000"/>
-                <w:sz w:val="18"/>
-                <w:szCs w:val="18"/>
-                <w:lang w:val="es-CO"/>
-              </w:rPr>
-              <w:t>)</w:t>
+              <w:t>Código Shutterstock (o URL o la ruta en AulaPlaneta)</w:t>
             </w:r>
           </w:p>
         </w:tc>
@@ -11470,10 +10740,10 @@
                 <w:lang w:val="es-ES_tradnl"/>
               </w:rPr>
               <w:object w:dxaOrig="2910" w:dyaOrig="1815" w14:anchorId="77002552">
-                <v:shape id="_x0000_i1030" type="#_x0000_t75" style="width:145.5pt;height:90.75pt" o:ole="">
-                  <v:imagedata r:id="rId21" o:title=""/>
+                <v:shape id="_x0000_i1029" type="#_x0000_t75" style="width:145.5pt;height:90.75pt" o:ole="">
+                  <v:imagedata r:id="rId19" o:title=""/>
                 </v:shape>
-                <o:OLEObject Type="Embed" ProgID="PBrush" ShapeID="_x0000_i1030" DrawAspect="Content" ObjectID="_1486471946" r:id="rId22"/>
+                <o:OLEObject Type="Embed" ProgID="PBrush" ShapeID="_x0000_i1029" DrawAspect="Content" ObjectID="_1486719472" r:id="rId20"/>
               </w:object>
             </w:r>
           </w:p>
@@ -12133,43 +11403,151 @@
           <w:color w:val="000000"/>
           <w:lang w:val="es-CO"/>
         </w:rPr>
-        <w:t>enemos los conjuntos M={</w:t>
-      </w:r>
-      <w:proofErr w:type="spellStart"/>
-      <w:r>
-        <w:rPr>
-          <w:rFonts w:ascii="Times New Roman" w:hAnsi="Times New Roman" w:cs="Times New Roman"/>
-          <w:color w:val="000000"/>
-          <w:lang w:val="es-CO"/>
-        </w:rPr>
-        <w:t>c,a,m,i,n,o</w:t>
-      </w:r>
-      <w:proofErr w:type="spellEnd"/>
-      <w:r>
-        <w:rPr>
-          <w:rFonts w:ascii="Times New Roman" w:hAnsi="Times New Roman" w:cs="Times New Roman"/>
-          <w:color w:val="000000"/>
-          <w:lang w:val="es-CO"/>
-        </w:rPr>
-        <w:t>} y S={</w:t>
-      </w:r>
-      <w:proofErr w:type="spellStart"/>
-      <w:r>
-        <w:rPr>
-          <w:rFonts w:ascii="Times New Roman" w:hAnsi="Times New Roman" w:cs="Times New Roman"/>
-          <w:color w:val="000000"/>
-          <w:lang w:val="es-CO"/>
-        </w:rPr>
-        <w:t>a,e,i,o,u</w:t>
-      </w:r>
-      <w:proofErr w:type="spellEnd"/>
-      <w:r>
-        <w:rPr>
-          <w:rFonts w:ascii="Times New Roman" w:hAnsi="Times New Roman" w:cs="Times New Roman"/>
-          <w:color w:val="000000"/>
-          <w:lang w:val="es-CO"/>
-        </w:rPr>
-        <w:t xml:space="preserve">}, la </w:t>
+        <w:t>enemos los conjuntos M={c,</w:t>
+      </w:r>
+      <w:r>
+        <w:rPr>
+          <w:rFonts w:ascii="Times New Roman" w:hAnsi="Times New Roman" w:cs="Times New Roman"/>
+          <w:color w:val="000000"/>
+          <w:lang w:val="es-CO"/>
+        </w:rPr>
+        <w:t xml:space="preserve"> </w:t>
+      </w:r>
+      <w:r>
+        <w:rPr>
+          <w:rFonts w:ascii="Times New Roman" w:hAnsi="Times New Roman" w:cs="Times New Roman"/>
+          <w:color w:val="000000"/>
+          <w:lang w:val="es-CO"/>
+        </w:rPr>
+        <w:t>a,</w:t>
+      </w:r>
+      <w:r>
+        <w:rPr>
+          <w:rFonts w:ascii="Times New Roman" w:hAnsi="Times New Roman" w:cs="Times New Roman"/>
+          <w:color w:val="000000"/>
+          <w:lang w:val="es-CO"/>
+        </w:rPr>
+        <w:t xml:space="preserve"> </w:t>
+      </w:r>
+      <w:r>
+        <w:rPr>
+          <w:rFonts w:ascii="Times New Roman" w:hAnsi="Times New Roman" w:cs="Times New Roman"/>
+          <w:color w:val="000000"/>
+          <w:lang w:val="es-CO"/>
+        </w:rPr>
+        <w:t>m,</w:t>
+      </w:r>
+      <w:r>
+        <w:rPr>
+          <w:rFonts w:ascii="Times New Roman" w:hAnsi="Times New Roman" w:cs="Times New Roman"/>
+          <w:color w:val="000000"/>
+          <w:lang w:val="es-CO"/>
+        </w:rPr>
+        <w:t xml:space="preserve"> </w:t>
+      </w:r>
+      <w:r>
+        <w:rPr>
+          <w:rFonts w:ascii="Times New Roman" w:hAnsi="Times New Roman" w:cs="Times New Roman"/>
+          <w:color w:val="000000"/>
+          <w:lang w:val="es-CO"/>
+        </w:rPr>
+        <w:t>i,</w:t>
+      </w:r>
+      <w:r>
+        <w:rPr>
+          <w:rFonts w:ascii="Times New Roman" w:hAnsi="Times New Roman" w:cs="Times New Roman"/>
+          <w:color w:val="000000"/>
+          <w:lang w:val="es-CO"/>
+        </w:rPr>
+        <w:t xml:space="preserve"> </w:t>
+      </w:r>
+      <w:r>
+        <w:rPr>
+          <w:rFonts w:ascii="Times New Roman" w:hAnsi="Times New Roman" w:cs="Times New Roman"/>
+          <w:color w:val="000000"/>
+          <w:lang w:val="es-CO"/>
+        </w:rPr>
+        <w:t>n,</w:t>
+      </w:r>
+      <w:r>
+        <w:rPr>
+          <w:rFonts w:ascii="Times New Roman" w:hAnsi="Times New Roman" w:cs="Times New Roman"/>
+          <w:color w:val="000000"/>
+          <w:lang w:val="es-CO"/>
+        </w:rPr>
+        <w:t xml:space="preserve"> </w:t>
+      </w:r>
+      <w:r>
+        <w:rPr>
+          <w:rFonts w:ascii="Times New Roman" w:hAnsi="Times New Roman" w:cs="Times New Roman"/>
+          <w:color w:val="000000"/>
+          <w:lang w:val="es-CO"/>
+        </w:rPr>
+        <w:t>o} y S={a,</w:t>
+      </w:r>
+      <w:r>
+        <w:rPr>
+          <w:rFonts w:ascii="Times New Roman" w:hAnsi="Times New Roman" w:cs="Times New Roman"/>
+          <w:color w:val="000000"/>
+          <w:lang w:val="es-CO"/>
+        </w:rPr>
+        <w:t xml:space="preserve"> </w:t>
+      </w:r>
+      <w:r>
+        <w:rPr>
+          <w:rFonts w:ascii="Times New Roman" w:hAnsi="Times New Roman" w:cs="Times New Roman"/>
+          <w:color w:val="000000"/>
+          <w:lang w:val="es-CO"/>
+        </w:rPr>
+        <w:t>e,</w:t>
+      </w:r>
+      <w:r>
+        <w:rPr>
+          <w:rFonts w:ascii="Times New Roman" w:hAnsi="Times New Roman" w:cs="Times New Roman"/>
+          <w:color w:val="000000"/>
+          <w:lang w:val="es-CO"/>
+        </w:rPr>
+        <w:t xml:space="preserve"> </w:t>
+      </w:r>
+      <w:r>
+        <w:rPr>
+          <w:rFonts w:ascii="Times New Roman" w:hAnsi="Times New Roman" w:cs="Times New Roman"/>
+          <w:color w:val="000000"/>
+          <w:lang w:val="es-CO"/>
+        </w:rPr>
+        <w:t>i,</w:t>
+      </w:r>
+      <w:r>
+        <w:rPr>
+          <w:rFonts w:ascii="Times New Roman" w:hAnsi="Times New Roman" w:cs="Times New Roman"/>
+          <w:color w:val="000000"/>
+          <w:lang w:val="es-CO"/>
+        </w:rPr>
+        <w:t xml:space="preserve"> </w:t>
+      </w:r>
+      <w:r>
+        <w:rPr>
+          <w:rFonts w:ascii="Times New Roman" w:hAnsi="Times New Roman" w:cs="Times New Roman"/>
+          <w:color w:val="000000"/>
+          <w:lang w:val="es-CO"/>
+        </w:rPr>
+        <w:t>o,</w:t>
+      </w:r>
+      <w:r>
+        <w:rPr>
+          <w:rFonts w:ascii="Times New Roman" w:hAnsi="Times New Roman" w:cs="Times New Roman"/>
+          <w:color w:val="000000"/>
+          <w:lang w:val="es-CO"/>
+        </w:rPr>
+        <w:t xml:space="preserve"> </w:t>
+      </w:r>
+      <w:r>
+        <w:rPr>
+          <w:rFonts w:ascii="Times New Roman" w:hAnsi="Times New Roman" w:cs="Times New Roman"/>
+          <w:color w:val="000000"/>
+          <w:lang w:val="es-CO"/>
+        </w:rPr>
+        <w:t xml:space="preserve">u}, la </w:t>
       </w:r>
       <w:r>
         <w:rPr>
@@ -12426,25 +11804,7 @@
                 <w:color w:val="000000"/>
                 <w:lang w:val="es-CO"/>
               </w:rPr>
-              <w:t xml:space="preserve">La Imagen de los conjuntos M y S representados con diagramas de </w:t>
-            </w:r>
-            <w:proofErr w:type="spellStart"/>
-            <w:r>
-              <w:rPr>
-                <w:rFonts w:ascii="Times New Roman" w:hAnsi="Times New Roman" w:cs="Times New Roman"/>
-                <w:color w:val="000000"/>
-                <w:lang w:val="es-CO"/>
-              </w:rPr>
-              <w:t>Venn</w:t>
-            </w:r>
-            <w:proofErr w:type="spellEnd"/>
-            <w:r>
-              <w:rPr>
-                <w:rFonts w:ascii="Times New Roman" w:hAnsi="Times New Roman" w:cs="Times New Roman"/>
-                <w:color w:val="000000"/>
-                <w:lang w:val="es-CO"/>
-              </w:rPr>
-              <w:t xml:space="preserve">, teniendo en cuenta la </w:t>
+              <w:t xml:space="preserve">La Imagen de los conjuntos M y S representados con diagramas de Venn, teniendo en cuenta la </w:t>
             </w:r>
             <w:r>
               <w:rPr>
@@ -12488,64 +11848,7 @@
                 <w:lang w:val="es-CO"/>
               </w:rPr>
               <w:lastRenderedPageBreak/>
-              <w:t xml:space="preserve">Código </w:t>
-            </w:r>
-            <w:commentRangeStart w:id="10"/>
-            <w:proofErr w:type="spellStart"/>
-            <w:r>
-              <w:rPr>
-                <w:rFonts w:ascii="Times New Roman" w:hAnsi="Times New Roman" w:cs="Times New Roman"/>
-                <w:b/>
-                <w:color w:val="000000"/>
-                <w:sz w:val="18"/>
-                <w:szCs w:val="18"/>
-                <w:lang w:val="es-CO"/>
-              </w:rPr>
-              <w:t>Shutterstock</w:t>
-            </w:r>
-            <w:proofErr w:type="spellEnd"/>
-            <w:r>
-              <w:rPr>
-                <w:rFonts w:ascii="Times New Roman" w:hAnsi="Times New Roman" w:cs="Times New Roman"/>
-                <w:b/>
-                <w:color w:val="000000"/>
-                <w:sz w:val="18"/>
-                <w:szCs w:val="18"/>
-                <w:lang w:val="es-CO"/>
-              </w:rPr>
-              <w:t xml:space="preserve"> (o URL o la ruta en </w:t>
-            </w:r>
-            <w:proofErr w:type="spellStart"/>
-            <w:r>
-              <w:rPr>
-                <w:rFonts w:ascii="Times New Roman" w:hAnsi="Times New Roman" w:cs="Times New Roman"/>
-                <w:b/>
-                <w:color w:val="000000"/>
-                <w:sz w:val="18"/>
-                <w:szCs w:val="18"/>
-                <w:lang w:val="es-CO"/>
-              </w:rPr>
-              <w:t>AulaPlaneta</w:t>
-            </w:r>
-            <w:proofErr w:type="spellEnd"/>
-            <w:r>
-              <w:rPr>
-                <w:rFonts w:ascii="Times New Roman" w:hAnsi="Times New Roman" w:cs="Times New Roman"/>
-                <w:b/>
-                <w:color w:val="000000"/>
-                <w:sz w:val="18"/>
-                <w:szCs w:val="18"/>
-                <w:lang w:val="es-CO"/>
-              </w:rPr>
-              <w:t>)</w:t>
-            </w:r>
-            <w:commentRangeEnd w:id="10"/>
-            <w:r>
-              <w:rPr>
-                <w:rStyle w:val="Refdecomentario"/>
-                <w:rFonts w:ascii="Calibri" w:eastAsia="Calibri" w:hAnsi="Calibri" w:cs="Times New Roman"/>
-              </w:rPr>
-              <w:commentReference w:id="10"/>
+              <w:t>Código Shutterstock (o URL o la ruta en AulaPlaneta)</w:t>
             </w:r>
           </w:p>
         </w:tc>
@@ -12569,10 +11872,10 @@
                 <w:lang w:val="es-ES_tradnl"/>
               </w:rPr>
               <w:object w:dxaOrig="2850" w:dyaOrig="1755" w14:anchorId="04F41F3A">
-                <v:shape id="_x0000_i1031" type="#_x0000_t75" style="width:142.5pt;height:87.75pt" o:ole="">
-                  <v:imagedata r:id="rId23" o:title=""/>
+                <v:shape id="_x0000_i1030" type="#_x0000_t75" style="width:142.5pt;height:87.75pt" o:ole="">
+                  <v:imagedata r:id="rId21" o:title=""/>
                 </v:shape>
-                <o:OLEObject Type="Embed" ProgID="PBrush" ShapeID="_x0000_i1031" DrawAspect="Content" ObjectID="_1486471947" r:id="rId24"/>
+                <o:OLEObject Type="Embed" ProgID="PBrush" ShapeID="_x0000_i1030" DrawAspect="Content" ObjectID="_1486719473" r:id="rId22"/>
               </w:object>
             </w:r>
           </w:p>
@@ -13018,25 +12321,7 @@
                 <w:color w:val="000000"/>
                 <w:lang w:val="es-CO"/>
               </w:rPr>
-              <w:t xml:space="preserve">La Imagen de los conjuntos M y S representados con diagramas de </w:t>
-            </w:r>
-            <w:proofErr w:type="spellStart"/>
-            <w:r>
-              <w:rPr>
-                <w:rFonts w:ascii="Times New Roman" w:hAnsi="Times New Roman" w:cs="Times New Roman"/>
-                <w:color w:val="000000"/>
-                <w:lang w:val="es-CO"/>
-              </w:rPr>
-              <w:t>Venn</w:t>
-            </w:r>
-            <w:proofErr w:type="spellEnd"/>
-            <w:r>
-              <w:rPr>
-                <w:rFonts w:ascii="Times New Roman" w:hAnsi="Times New Roman" w:cs="Times New Roman"/>
-                <w:color w:val="000000"/>
-                <w:lang w:val="es-CO"/>
-              </w:rPr>
-              <w:t xml:space="preserve">, teniendo en cuenta la </w:t>
+              <w:t xml:space="preserve">La Imagen de los conjuntos M y S representados con diagramas de Venn, teniendo en cuenta la </w:t>
             </w:r>
             <w:r>
               <w:rPr>
@@ -13079,55 +12364,7 @@
                 <w:szCs w:val="18"/>
                 <w:lang w:val="es-CO"/>
               </w:rPr>
-              <w:t xml:space="preserve">Código </w:t>
-            </w:r>
-            <w:proofErr w:type="spellStart"/>
-            <w:r>
-              <w:rPr>
-                <w:rFonts w:ascii="Times New Roman" w:hAnsi="Times New Roman" w:cs="Times New Roman"/>
-                <w:b/>
-                <w:color w:val="000000"/>
-                <w:sz w:val="18"/>
-                <w:szCs w:val="18"/>
-                <w:lang w:val="es-CO"/>
-              </w:rPr>
-              <w:t>Shutterstock</w:t>
-            </w:r>
-            <w:proofErr w:type="spellEnd"/>
-            <w:r>
-              <w:rPr>
-                <w:rFonts w:ascii="Times New Roman" w:hAnsi="Times New Roman" w:cs="Times New Roman"/>
-                <w:b/>
-                <w:color w:val="000000"/>
-                <w:sz w:val="18"/>
-                <w:szCs w:val="18"/>
-                <w:lang w:val="es-CO"/>
-              </w:rPr>
-              <w:t xml:space="preserve"> (o URL o la ruta en </w:t>
-            </w:r>
-            <w:proofErr w:type="spellStart"/>
-            <w:r>
-              <w:rPr>
-                <w:rFonts w:ascii="Times New Roman" w:hAnsi="Times New Roman" w:cs="Times New Roman"/>
-                <w:b/>
-                <w:color w:val="000000"/>
-                <w:sz w:val="18"/>
-                <w:szCs w:val="18"/>
-                <w:lang w:val="es-CO"/>
-              </w:rPr>
-              <w:t>AulaPlaneta</w:t>
-            </w:r>
-            <w:proofErr w:type="spellEnd"/>
-            <w:r>
-              <w:rPr>
-                <w:rFonts w:ascii="Times New Roman" w:hAnsi="Times New Roman" w:cs="Times New Roman"/>
-                <w:b/>
-                <w:color w:val="000000"/>
-                <w:sz w:val="18"/>
-                <w:szCs w:val="18"/>
-                <w:lang w:val="es-CO"/>
-              </w:rPr>
-              <w:t>)</w:t>
+              <w:t>Código Shutterstock (o URL o la ruta en AulaPlaneta)</w:t>
             </w:r>
           </w:p>
         </w:tc>
@@ -13151,10 +12388,10 @@
                 <w:lang w:val="es-ES_tradnl"/>
               </w:rPr>
               <w:object w:dxaOrig="2850" w:dyaOrig="1785" w14:anchorId="40AE3366">
-                <v:shape id="_x0000_i1032" type="#_x0000_t75" style="width:142.5pt;height:89.25pt" o:ole="">
-                  <v:imagedata r:id="rId25" o:title=""/>
+                <v:shape id="_x0000_i1031" type="#_x0000_t75" style="width:142.5pt;height:89.25pt" o:ole="">
+                  <v:imagedata r:id="rId23" o:title=""/>
                 </v:shape>
-                <o:OLEObject Type="Embed" ProgID="PBrush" ShapeID="_x0000_i1032" DrawAspect="Content" ObjectID="_1486471948" r:id="rId26"/>
+                <o:OLEObject Type="Embed" ProgID="PBrush" ShapeID="_x0000_i1031" DrawAspect="Content" ObjectID="_1486719474" r:id="rId24"/>
               </w:object>
             </w:r>
           </w:p>
@@ -14504,7 +13741,6 @@
         </w:rPr>
         <w:t xml:space="preserve"> </w:t>
       </w:r>
-      <w:commentRangeStart w:id="11"/>
       <w:r>
         <w:rPr>
           <w:rFonts w:ascii="Times" w:hAnsi="Times"/>
@@ -14528,15 +13764,6 @@
           <w:lang w:val="es-CO"/>
         </w:rPr>
         <w:t xml:space="preserve"> y competencias</w:t>
-      </w:r>
-      <w:commentRangeEnd w:id="11"/>
-      <w:r>
-        <w:rPr>
-          <w:rStyle w:val="Refdecomentario"/>
-          <w:rFonts w:ascii="Calibri" w:eastAsia="Calibri" w:hAnsi="Calibri" w:cs="Times New Roman"/>
-          <w:lang w:val="es-MX"/>
-        </w:rPr>
-        <w:commentReference w:id="11"/>
       </w:r>
     </w:p>
     <w:p>
@@ -15856,7 +15083,7 @@
                 <w:lang w:val="es-CO"/>
               </w:rPr>
             </w:pPr>
-            <w:hyperlink r:id="rId27" w:history="1">
+            <w:hyperlink r:id="rId25" w:history="1">
               <w:r>
                 <w:rPr>
                   <w:rStyle w:val="Hipervnculo"/>
@@ -15945,7 +15172,7 @@
                 <w:lang w:val="es-CO"/>
               </w:rPr>
             </w:pPr>
-            <w:hyperlink r:id="rId28" w:history="1">
+            <w:hyperlink r:id="rId26" w:history="1">
               <w:r>
                 <w:rPr>
                   <w:rStyle w:val="Hipervnculo"/>
@@ -16057,244 +15284,14 @@
       </w:pPr>
     </w:p>
     <w:sectPr>
-      <w:headerReference w:type="even" r:id="rId29"/>
-      <w:headerReference w:type="default" r:id="rId30"/>
+      <w:headerReference w:type="even" r:id="rId27"/>
+      <w:headerReference w:type="default" r:id="rId28"/>
       <w:pgSz w:w="12240" w:h="15840"/>
       <w:pgMar w:top="1417" w:right="1701" w:bottom="1417" w:left="1701" w:header="708" w:footer="708" w:gutter="0"/>
       <w:cols w:space="708"/>
     </w:sectPr>
   </w:body>
 </w:document>
-</file>
-
-<file path=word/comments.xml><?xml version="1.0" encoding="utf-8"?>
-<w:comments xmlns:wpc="http://schemas.microsoft.com/office/word/2010/wordprocessingCanvas" xmlns:mc="http://schemas.openxmlformats.org/markup-compatibility/2006" xmlns:o="urn:schemas-microsoft-com:office:office" xmlns:r="http://schemas.openxmlformats.org/officeDocument/2006/relationships" xmlns:m="http://schemas.openxmlformats.org/officeDocument/2006/math" xmlns:v="urn:schemas-microsoft-com:vml" xmlns:wp14="http://schemas.microsoft.com/office/word/2010/wordprocessingDrawing" xmlns:wp="http://schemas.openxmlformats.org/drawingml/2006/wordprocessingDrawing" xmlns:w10="urn:schemas-microsoft-com:office:word" xmlns:w="http://schemas.openxmlformats.org/wordprocessingml/2006/main" xmlns:w14="http://schemas.microsoft.com/office/word/2010/wordml" xmlns:w15="http://schemas.microsoft.com/office/word/2012/wordml" xmlns:wpg="http://schemas.microsoft.com/office/word/2010/wordprocessingGroup" xmlns:wpi="http://schemas.microsoft.com/office/word/2010/wordprocessingInk" xmlns:wne="http://schemas.microsoft.com/office/word/2006/wordml" xmlns:wps="http://schemas.microsoft.com/office/word/2010/wordprocessingShape" mc:Ignorable="w14 w15 wp14">
-  <w:comment w:id="0" w:author="Johana Montejo Rozo" w:date="2015-02-24T19:32:00Z" w:initials="JMR">
-    <w:p>
-      <w:pPr>
-        <w:pStyle w:val="Textocomentario"/>
-      </w:pPr>
-      <w:r>
-        <w:rPr>
-          <w:rStyle w:val="Refdecomentario"/>
-        </w:rPr>
-        <w:annotationRef/>
-      </w:r>
-      <w:r>
-        <w:t>Esto lo agregué yo porque no había algo entre sección 1 y sección 2. REVISAR</w:t>
-      </w:r>
-    </w:p>
-  </w:comment>
-  <w:comment w:id="1" w:author="Johana Montejo Rozo" w:date="2015-02-26T15:47:00Z" w:initials="JMR">
-    <w:p>
-      <w:pPr>
-        <w:pStyle w:val="Textocomentario"/>
-      </w:pPr>
-      <w:r>
-        <w:rPr>
-          <w:rStyle w:val="Refdecomentario"/>
-        </w:rPr>
-        <w:annotationRef/>
-      </w:r>
-      <w:r>
-        <w:t>Va en destacado</w:t>
-      </w:r>
-    </w:p>
-    <w:p>
-      <w:pPr>
-        <w:pStyle w:val="Textocomentario"/>
-      </w:pPr>
-      <w:r>
-        <w:t>DEFINICIONES VAN EN DESTACADO</w:t>
-      </w:r>
-    </w:p>
-  </w:comment>
-  <w:comment w:id="2" w:author="Johana Montejo Rozo" w:date="2015-02-26T15:47:00Z" w:initials="JMR">
-    <w:p>
-      <w:pPr>
-        <w:pStyle w:val="Textocomentario"/>
-      </w:pPr>
-      <w:r>
-        <w:rPr>
-          <w:rStyle w:val="Refdecomentario"/>
-        </w:rPr>
-        <w:annotationRef/>
-      </w:r>
-      <w:r>
-        <w:t>Revisar</w:t>
-      </w:r>
-    </w:p>
-  </w:comment>
-  <w:comment w:id="3" w:author="Johana Montejo Rozo" w:date="2015-02-26T15:50:00Z" w:initials="JMR">
-    <w:p>
-      <w:pPr>
-        <w:pStyle w:val="Textocomentario"/>
-      </w:pPr>
-      <w:r>
-        <w:rPr>
-          <w:rStyle w:val="Refdecomentario"/>
-        </w:rPr>
-        <w:annotationRef/>
-      </w:r>
-      <w:r>
-        <w:t>ESTO NO VA EN CONSOLIDA CIÓN, HAY QUE COLOCARLO ANTES DE LA CONSOLIDACIÓN</w:t>
-      </w:r>
-    </w:p>
-  </w:comment>
-  <w:comment w:id="4" w:author="Johana Montejo Rozo" w:date="2015-02-24T18:06:00Z" w:initials="JMR">
-    <w:p>
-      <w:pPr>
-        <w:pStyle w:val="Textocomentario"/>
-      </w:pPr>
-      <w:r>
-        <w:rPr>
-          <w:rStyle w:val="Refdecomentario"/>
-        </w:rPr>
-        <w:annotationRef/>
-      </w:r>
-      <w:r>
-        <w:t>Es ilustración</w:t>
-      </w:r>
-    </w:p>
-  </w:comment>
-  <w:comment w:id="5" w:author="Johana Montejo Rozo" w:date="2015-02-26T15:53:00Z" w:initials="JMR">
-    <w:p>
-      <w:pPr>
-        <w:pStyle w:val="Textocomentario"/>
-      </w:pPr>
-      <w:r>
-        <w:rPr>
-          <w:rStyle w:val="Refdecomentario"/>
-        </w:rPr>
-        <w:annotationRef/>
-      </w:r>
-      <w:r>
-        <w:t>Revisar</w:t>
-      </w:r>
-    </w:p>
-  </w:comment>
-  <w:comment w:id="6" w:author="Johana Montejo Rozo" w:date="2015-02-26T15:54:00Z" w:initials="JMR">
-    <w:p>
-      <w:pPr>
-        <w:pStyle w:val="Textocomentario"/>
-      </w:pPr>
-      <w:r>
-        <w:rPr>
-          <w:rStyle w:val="Refdecomentario"/>
-        </w:rPr>
-        <w:annotationRef/>
-      </w:r>
-      <w:r>
-        <w:t>No va ahí</w:t>
-      </w:r>
-    </w:p>
-  </w:comment>
-  <w:comment w:id="7" w:author="Johana Montejo Rozo" w:date="2015-02-24T20:02:00Z" w:initials="JMR">
-    <w:p>
-      <w:pPr>
-        <w:pStyle w:val="Textocomentario"/>
-      </w:pPr>
-      <w:r>
-        <w:rPr>
-          <w:rStyle w:val="Refdecomentario"/>
-        </w:rPr>
-        <w:annotationRef/>
-      </w:r>
-      <w:r>
-        <w:t>Esto lo agregué yo porque la autora no incluyó algo entre sección 1 y sección 2.</w:t>
-      </w:r>
-    </w:p>
-  </w:comment>
-  <w:comment w:id="8" w:author="Johana Montejo Rozo" w:date="2015-02-24T18:12:00Z" w:initials="JMR">
-    <w:p>
-      <w:pPr>
-        <w:pStyle w:val="Textocomentario"/>
-      </w:pPr>
-      <w:r>
-        <w:rPr>
-          <w:rStyle w:val="Refdecomentario"/>
-        </w:rPr>
-        <w:annotationRef/>
-      </w:r>
-      <w:r>
-        <w:t>Es ilustración</w:t>
-      </w:r>
-    </w:p>
-  </w:comment>
-  <w:comment w:id="9" w:author="Johana Montejo Rozo" w:date="2015-02-24T18:17:00Z" w:initials="JMR">
-    <w:p>
-      <w:pPr>
-        <w:pStyle w:val="Textocomentario"/>
-      </w:pPr>
-      <w:r>
-        <w:rPr>
-          <w:rStyle w:val="Refdecomentario"/>
-        </w:rPr>
-        <w:annotationRef/>
-      </w:r>
-      <w:r>
-        <w:t>Es una ilustración</w:t>
-      </w:r>
-    </w:p>
-  </w:comment>
-  <w:comment w:id="10" w:author="Johana Montejo Rozo" w:date="2015-02-24T18:22:00Z" w:initials="JMR">
-    <w:p>
-      <w:pPr>
-        <w:pStyle w:val="Textocomentario"/>
-      </w:pPr>
-      <w:r>
-        <w:rPr>
-          <w:rStyle w:val="Refdecomentario"/>
-        </w:rPr>
-        <w:annotationRef/>
-      </w:r>
-      <w:r>
-        <w:t>Es ilustración</w:t>
-      </w:r>
-    </w:p>
-  </w:comment>
-  <w:comment w:id="11" w:author="Johana Montejo Rozo" w:date="2015-02-26T16:05:00Z" w:initials="JMR">
-    <w:p>
-      <w:pPr>
-        <w:pStyle w:val="Textocomentario"/>
-      </w:pPr>
-      <w:r>
-        <w:rPr>
-          <w:rStyle w:val="Refdecomentario"/>
-        </w:rPr>
-        <w:annotationRef/>
-      </w:r>
-      <w:r>
-        <w:t xml:space="preserve">Proyecto y revisar </w:t>
-      </w:r>
-      <w:r>
-        <w:t xml:space="preserve">para mirar en qué tema se </w:t>
-      </w:r>
-      <w:r>
-        <w:t>coloca</w:t>
-      </w:r>
-      <w:bookmarkStart w:id="12" w:name="_GoBack"/>
-      <w:bookmarkEnd w:id="12"/>
-    </w:p>
-  </w:comment>
-</w:comments>
-</file>
-
-<file path=word/commentsExtended.xml><?xml version="1.0" encoding="utf-8"?>
-<w15:commentsEx xmlns:wpc="http://schemas.microsoft.com/office/word/2010/wordprocessingCanvas" xmlns:mc="http://schemas.openxmlformats.org/markup-compatibility/2006" xmlns:o="urn:schemas-microsoft-com:office:office" xmlns:r="http://schemas.openxmlformats.org/officeDocument/2006/relationships" xmlns:m="http://schemas.openxmlformats.org/officeDocument/2006/math" xmlns:v="urn:schemas-microsoft-com:vml" xmlns:wp14="http://schemas.microsoft.com/office/word/2010/wordprocessingDrawing" xmlns:wp="http://schemas.openxmlformats.org/drawingml/2006/wordprocessingDrawing" xmlns:w10="urn:schemas-microsoft-com:office:word" xmlns:w="http://schemas.openxmlformats.org/wordprocessingml/2006/main" xmlns:w14="http://schemas.microsoft.com/office/word/2010/wordml" xmlns:w15="http://schemas.microsoft.com/office/word/2012/wordml" xmlns:wpg="http://schemas.microsoft.com/office/word/2010/wordprocessingGroup" xmlns:wpi="http://schemas.microsoft.com/office/word/2010/wordprocessingInk" xmlns:wne="http://schemas.microsoft.com/office/word/2006/wordml" xmlns:wps="http://schemas.microsoft.com/office/word/2010/wordprocessingShape" mc:Ignorable="w14 w15 wp14">
-  <w15:commentEx w15:paraId="5D7219EA" w15:done="0"/>
-  <w15:commentEx w15:paraId="46379199" w15:done="0"/>
-  <w15:commentEx w15:paraId="2E7E38AB" w15:done="0"/>
-  <w15:commentEx w15:paraId="629AD959" w15:done="0"/>
-  <w15:commentEx w15:paraId="2E089669" w15:done="0"/>
-  <w15:commentEx w15:paraId="0C417533" w15:done="0"/>
-  <w15:commentEx w15:paraId="23410609" w15:done="0"/>
-  <w15:commentEx w15:paraId="42618B52" w15:done="0"/>
-  <w15:commentEx w15:paraId="291E5896" w15:done="0"/>
-  <w15:commentEx w15:paraId="3249F63B" w15:done="0"/>
-  <w15:commentEx w15:paraId="4FCC2BFB" w15:done="0"/>
-  <w15:commentEx w15:paraId="2FC67CCC" w15:done="0"/>
-</w15:commentsEx>
 </file>
 
 <file path=word/endnotes.xml><?xml version="1.0" encoding="utf-8"?>
@@ -21108,14 +20105,6 @@
     <w:abstractNumId w:val="30"/>
   </w:num>
 </w:numbering>
-</file>
-
-<file path=word/people.xml><?xml version="1.0" encoding="utf-8"?>
-<w15:people xmlns:wpc="http://schemas.microsoft.com/office/word/2010/wordprocessingCanvas" xmlns:mc="http://schemas.openxmlformats.org/markup-compatibility/2006" xmlns:o="urn:schemas-microsoft-com:office:office" xmlns:r="http://schemas.openxmlformats.org/officeDocument/2006/relationships" xmlns:m="http://schemas.openxmlformats.org/officeDocument/2006/math" xmlns:v="urn:schemas-microsoft-com:vml" xmlns:wp14="http://schemas.microsoft.com/office/word/2010/wordprocessingDrawing" xmlns:wp="http://schemas.openxmlformats.org/drawingml/2006/wordprocessingDrawing" xmlns:w10="urn:schemas-microsoft-com:office:word" xmlns:w="http://schemas.openxmlformats.org/wordprocessingml/2006/main" xmlns:w14="http://schemas.microsoft.com/office/word/2010/wordml" xmlns:w15="http://schemas.microsoft.com/office/word/2012/wordml" xmlns:wpg="http://schemas.microsoft.com/office/word/2010/wordprocessingGroup" xmlns:wpi="http://schemas.microsoft.com/office/word/2010/wordprocessingInk" xmlns:wne="http://schemas.microsoft.com/office/word/2006/wordml" xmlns:wps="http://schemas.microsoft.com/office/word/2010/wordprocessingShape" mc:Ignorable="w14 w15 wp14">
-  <w15:person w15:author="Johana Montejo Rozo">
-    <w15:presenceInfo w15:providerId="None" w15:userId="Johana Montejo Rozo"/>
-  </w15:person>
-</w15:people>
 </file>
 
 <file path=word/styles.xml><?xml version="1.0" encoding="utf-8"?>
@@ -22208,7 +21197,7 @@
 </file>
 
 <file path=customXml/itemProps1.xml><?xml version="1.0" encoding="utf-8"?>
-<ds:datastoreItem xmlns:ds="http://schemas.openxmlformats.org/officeDocument/2006/customXml" ds:itemID="{A36A1F41-9DE5-46E2-8143-9DB3B13D02F1}">
+<ds:datastoreItem xmlns:ds="http://schemas.openxmlformats.org/officeDocument/2006/customXml" ds:itemID="{3D373F2C-0B20-4301-A8E7-6DD111987B7B}">
   <ds:schemaRefs>
     <ds:schemaRef ds:uri="http://schemas.openxmlformats.org/officeDocument/2006/bibliography"/>
   </ds:schemaRefs>

</xml_diff>

<commit_message>
Ajustes de nombres y términos
Cambio de títulos de recursos para evitar recursos diferentes con
nombres iguales, tanto en el Manuscrito como en el Esqueleto de guión.
Cambio del ítem “Imagen” por “Foto” en la hoja Cuaderno de estudios del
Esqueleto de guión.
</commit_message>
<xml_diff>
--- a/fuentes/contenidos/grado04/guion01/MA_04_01_CO.docx
+++ b/fuentes/contenidos/grado04/guion01/MA_04_01_CO.docx
@@ -485,7 +485,7 @@
                 <w:szCs w:val="18"/>
                 <w:lang w:val="es-CO"/>
               </w:rPr>
-              <w:t xml:space="preserve"> (o URL o la ruta en </w:t>
+              <w:t xml:space="preserve"> (o </w:t>
             </w:r>
             <w:proofErr w:type="spellStart"/>
             <w:r>
@@ -497,6 +497,30 @@
                 <w:szCs w:val="18"/>
                 <w:lang w:val="es-CO"/>
               </w:rPr>
+              <w:t>URL</w:t>
+            </w:r>
+            <w:proofErr w:type="spellEnd"/>
+            <w:r>
+              <w:rPr>
+                <w:rFonts w:ascii="Times New Roman" w:hAnsi="Times New Roman" w:cs="Times New Roman"/>
+                <w:b/>
+                <w:color w:val="000000"/>
+                <w:sz w:val="18"/>
+                <w:szCs w:val="18"/>
+                <w:lang w:val="es-CO"/>
+              </w:rPr>
+              <w:t xml:space="preserve"> o la ruta en </w:t>
+            </w:r>
+            <w:proofErr w:type="spellStart"/>
+            <w:r>
+              <w:rPr>
+                <w:rFonts w:ascii="Times New Roman" w:hAnsi="Times New Roman" w:cs="Times New Roman"/>
+                <w:b/>
+                <w:color w:val="000000"/>
+                <w:sz w:val="18"/>
+                <w:szCs w:val="18"/>
+                <w:lang w:val="es-CO"/>
+              </w:rPr>
               <w:t>AulaPlaneta</w:t>
             </w:r>
             <w:proofErr w:type="spellEnd"/>
@@ -527,6 +551,11 @@
               </w:rPr>
             </w:pPr>
             <w:r>
+              <w:rPr>
+                <w:sz w:val="24"/>
+                <w:szCs w:val="24"/>
+                <w:lang w:val="es-ES_tradnl"/>
+              </w:rPr>
               <w:object w:dxaOrig="7440" w:dyaOrig="4740" w14:anchorId="3AE97E9C">
                 <v:shapetype id="_x0000_t75" coordsize="21600,21600" o:spt="75" o:preferrelative="t" path="m@4@5l@4@11@9@11@9@5xe" filled="f" stroked="f">
                   <v:stroke joinstyle="miter"/>
@@ -547,10 +576,10 @@
                   <v:path o:extrusionok="f" gradientshapeok="t" o:connecttype="rect"/>
                   <o:lock v:ext="edit" aspectratio="t"/>
                 </v:shapetype>
-                <v:shape id="_x0000_i1032" type="#_x0000_t75" style="width:248.25pt;height:158.25pt" o:ole="">
+                <v:shape id="_x0000_i1025" type="#_x0000_t75" style="width:248.1pt;height:158.3pt" o:ole="">
                   <v:imagedata r:id="rId8" o:title=""/>
                 </v:shape>
-                <o:OLEObject Type="Embed" ProgID="PBrush" ShapeID="_x0000_i1032" DrawAspect="Content" ObjectID="_1486719467" r:id="rId9"/>
+                <o:OLEObject Type="Embed" ProgID="PBrush" ShapeID="_x0000_i1025" DrawAspect="Content" ObjectID="_1486898389" r:id="rId9"/>
               </w:object>
             </w:r>
           </w:p>
@@ -604,8 +633,6 @@
             </w:r>
           </w:p>
         </w:tc>
-        <w:bookmarkStart w:id="0" w:name="_GoBack"/>
-        <w:bookmarkEnd w:id="0"/>
       </w:tr>
     </w:tbl>
     <w:p>
@@ -2375,10 +2402,10 @@
                 <w:lang w:val="es-CO"/>
               </w:rPr>
               <w:object w:dxaOrig="2250" w:dyaOrig="2100" w14:anchorId="57BE3090">
-                <v:shape id="_x0000_i1025" type="#_x0000_t75" style="width:111pt;height:105pt" o:ole="">
+                <v:shape id="_x0000_i1026" type="#_x0000_t75" style="width:111.15pt;height:105.1pt" o:ole="">
                   <v:imagedata r:id="rId11" o:title=""/>
                 </v:shape>
-                <o:OLEObject Type="Embed" ProgID="PBrush" ShapeID="_x0000_i1025" DrawAspect="Content" ObjectID="_1486719468" r:id="rId12"/>
+                <o:OLEObject Type="Embed" ProgID="PBrush" ShapeID="_x0000_i1026" DrawAspect="Content" ObjectID="_1486898390" r:id="rId12"/>
               </w:object>
             </w:r>
           </w:p>
@@ -4585,10 +4612,10 @@
                 <w:lang w:val="es-CO"/>
               </w:rPr>
               <w:object w:dxaOrig="5370" w:dyaOrig="3825" w14:anchorId="1031B40C">
-                <v:shape id="_x0000_i1026" type="#_x0000_t75" style="width:184.5pt;height:131.25pt" o:ole="">
+                <v:shape id="_x0000_i1027" type="#_x0000_t75" style="width:184.4pt;height:131.2pt" o:ole="">
                   <v:imagedata r:id="rId13" o:title=""/>
                 </v:shape>
-                <o:OLEObject Type="Embed" ProgID="PBrush" ShapeID="_x0000_i1026" DrawAspect="Content" ObjectID="_1486719469" r:id="rId14"/>
+                <o:OLEObject Type="Embed" ProgID="PBrush" ShapeID="_x0000_i1027" DrawAspect="Content" ObjectID="_1486898391" r:id="rId14"/>
               </w:object>
             </w:r>
           </w:p>
@@ -7722,10 +7749,10 @@
                 <w:lang w:val="es-ES_tradnl"/>
               </w:rPr>
               <w:object w:dxaOrig="4485" w:dyaOrig="3075" w14:anchorId="25EEFAE0">
-                <v:shape id="_x0000_i1027" type="#_x0000_t75" style="width:173.25pt;height:120pt" o:ole="">
+                <v:shape id="_x0000_i1028" type="#_x0000_t75" style="width:173.35pt;height:119.9pt" o:ole="">
                   <v:imagedata r:id="rId15" o:title=""/>
                 </v:shape>
-                <o:OLEObject Type="Embed" ProgID="PBrush" ShapeID="_x0000_i1027" DrawAspect="Content" ObjectID="_1486719470" r:id="rId16"/>
+                <o:OLEObject Type="Embed" ProgID="PBrush" ShapeID="_x0000_i1028" DrawAspect="Content" ObjectID="_1486898392" r:id="rId16"/>
               </w:object>
             </w:r>
           </w:p>
@@ -9825,10 +9852,10 @@
                 <w:lang w:val="es-ES_tradnl"/>
               </w:rPr>
               <w:object w:dxaOrig="2895" w:dyaOrig="1815" w14:anchorId="5DABE1A7">
-                <v:shape id="_x0000_i1028" type="#_x0000_t75" style="width:126pt;height:78pt" o:ole="">
+                <v:shape id="_x0000_i1029" type="#_x0000_t75" style="width:125.95pt;height:78pt" o:ole="">
                   <v:imagedata r:id="rId17" o:title=""/>
                 </v:shape>
-                <o:OLEObject Type="Embed" ProgID="PBrush" ShapeID="_x0000_i1028" DrawAspect="Content" ObjectID="_1486719471" r:id="rId18"/>
+                <o:OLEObject Type="Embed" ProgID="PBrush" ShapeID="_x0000_i1029" DrawAspect="Content" ObjectID="_1486898393" r:id="rId18"/>
               </w:object>
             </w:r>
           </w:p>
@@ -10740,10 +10767,10 @@
                 <w:lang w:val="es-ES_tradnl"/>
               </w:rPr>
               <w:object w:dxaOrig="2910" w:dyaOrig="1815" w14:anchorId="77002552">
-                <v:shape id="_x0000_i1029" type="#_x0000_t75" style="width:145.5pt;height:90.75pt" o:ole="">
+                <v:shape id="_x0000_i1030" type="#_x0000_t75" style="width:145.5pt;height:90.8pt" o:ole="">
                   <v:imagedata r:id="rId19" o:title=""/>
                 </v:shape>
-                <o:OLEObject Type="Embed" ProgID="PBrush" ShapeID="_x0000_i1029" DrawAspect="Content" ObjectID="_1486719472" r:id="rId20"/>
+                <o:OLEObject Type="Embed" ProgID="PBrush" ShapeID="_x0000_i1030" DrawAspect="Content" ObjectID="_1486898394" r:id="rId20"/>
               </w:object>
             </w:r>
           </w:p>
@@ -11872,10 +11899,10 @@
                 <w:lang w:val="es-ES_tradnl"/>
               </w:rPr>
               <w:object w:dxaOrig="2850" w:dyaOrig="1755" w14:anchorId="04F41F3A">
-                <v:shape id="_x0000_i1030" type="#_x0000_t75" style="width:142.5pt;height:87.75pt" o:ole="">
+                <v:shape id="_x0000_i1031" type="#_x0000_t75" style="width:142.5pt;height:87.8pt" o:ole="">
                   <v:imagedata r:id="rId21" o:title=""/>
                 </v:shape>
-                <o:OLEObject Type="Embed" ProgID="PBrush" ShapeID="_x0000_i1030" DrawAspect="Content" ObjectID="_1486719473" r:id="rId22"/>
+                <o:OLEObject Type="Embed" ProgID="PBrush" ShapeID="_x0000_i1031" DrawAspect="Content" ObjectID="_1486898395" r:id="rId22"/>
               </w:object>
             </w:r>
           </w:p>
@@ -12388,10 +12415,10 @@
                 <w:lang w:val="es-ES_tradnl"/>
               </w:rPr>
               <w:object w:dxaOrig="2850" w:dyaOrig="1785" w14:anchorId="40AE3366">
-                <v:shape id="_x0000_i1031" type="#_x0000_t75" style="width:142.5pt;height:89.25pt" o:ole="">
+                <v:shape id="_x0000_i1032" type="#_x0000_t75" style="width:142.5pt;height:89.3pt" o:ole="">
                   <v:imagedata r:id="rId23" o:title=""/>
                 </v:shape>
-                <o:OLEObject Type="Embed" ProgID="PBrush" ShapeID="_x0000_i1031" DrawAspect="Content" ObjectID="_1486719474" r:id="rId24"/>
+                <o:OLEObject Type="Embed" ProgID="PBrush" ShapeID="_x0000_i1032" DrawAspect="Content" ObjectID="_1486898396" r:id="rId24"/>
               </w:object>
             </w:r>
           </w:p>
@@ -13350,6 +13377,7 @@
                 <w:color w:val="000000"/>
                 <w:sz w:val="24"/>
                 <w:szCs w:val="24"/>
+                <w:highlight w:val="red"/>
                 <w:lang w:val="es-CO"/>
               </w:rPr>
               <w:t xml:space="preserve">Refuerza tu aprendizaje: </w:t>
@@ -13360,9 +13388,31 @@
                 <w:color w:val="000000"/>
                 <w:sz w:val="24"/>
                 <w:szCs w:val="24"/>
-                <w:lang w:val="es-CO"/>
-              </w:rPr>
-              <w:t xml:space="preserve">Operaciones entre conjuntos. </w:t>
+                <w:highlight w:val="red"/>
+                <w:lang w:val="es-CO"/>
+              </w:rPr>
+              <w:t>Analiza o</w:t>
+            </w:r>
+            <w:r>
+              <w:rPr>
+                <w:rFonts w:ascii="Times New Roman" w:hAnsi="Times New Roman" w:cs="Times New Roman"/>
+                <w:color w:val="000000"/>
+                <w:sz w:val="24"/>
+                <w:szCs w:val="24"/>
+                <w:highlight w:val="red"/>
+                <w:lang w:val="es-CO"/>
+              </w:rPr>
+              <w:t>peraciones entre conjuntos.</w:t>
+            </w:r>
+            <w:r>
+              <w:rPr>
+                <w:rFonts w:ascii="Times New Roman" w:hAnsi="Times New Roman" w:cs="Times New Roman"/>
+                <w:color w:val="000000"/>
+                <w:sz w:val="24"/>
+                <w:szCs w:val="24"/>
+                <w:lang w:val="es-CO"/>
+              </w:rPr>
+              <w:t xml:space="preserve"> </w:t>
             </w:r>
             <w:r>
               <w:rPr>
@@ -13951,13 +14001,15 @@
               <w:rPr>
                 <w:rFonts w:ascii="Times New Roman" w:hAnsi="Times New Roman" w:cs="Times New Roman"/>
                 <w:color w:val="000000"/>
-                <w:lang w:val="es-CO"/>
-              </w:rPr>
-            </w:pPr>
-            <w:r>
-              <w:rPr>
-                <w:rFonts w:ascii="Times New Roman" w:hAnsi="Times New Roman" w:cs="Times New Roman"/>
-                <w:color w:val="000000"/>
+                <w:highlight w:val="red"/>
+                <w:lang w:val="es-CO"/>
+              </w:rPr>
+            </w:pPr>
+            <w:r>
+              <w:rPr>
+                <w:rFonts w:ascii="Times New Roman" w:hAnsi="Times New Roman" w:cs="Times New Roman"/>
+                <w:color w:val="000000"/>
+                <w:highlight w:val="red"/>
                 <w:lang w:val="es-CO"/>
               </w:rPr>
               <w:t xml:space="preserve">Refuerza tu aprendizaje: </w:t>
@@ -13966,18 +14018,22 @@
               <w:rPr>
                 <w:rFonts w:ascii="Times New Roman" w:hAnsi="Times New Roman" w:cs="Times New Roman"/>
                 <w:color w:val="000000"/>
-                <w:lang w:val="es-CO"/>
-              </w:rPr>
-              <w:t>Conjuntos</w:t>
-            </w:r>
-            <w:r>
-              <w:rPr>
-                <w:rFonts w:ascii="Times New Roman" w:hAnsi="Times New Roman" w:cs="Times New Roman"/>
-                <w:color w:val="000000"/>
-                <w:lang w:val="es-CO"/>
-              </w:rPr>
-              <w:t xml:space="preserve">. </w:t>
-            </w:r>
+                <w:highlight w:val="red"/>
+                <w:lang w:val="es-CO"/>
+              </w:rPr>
+              <w:t>Identifica c</w:t>
+            </w:r>
+            <w:r>
+              <w:rPr>
+                <w:rFonts w:ascii="Times New Roman" w:hAnsi="Times New Roman" w:cs="Times New Roman"/>
+                <w:color w:val="000000"/>
+                <w:highlight w:val="red"/>
+                <w:lang w:val="es-CO"/>
+              </w:rPr>
+              <w:t xml:space="preserve">onjuntos. </w:t>
+            </w:r>
+            <w:bookmarkStart w:id="0" w:name="_GoBack"/>
+            <w:bookmarkEnd w:id="0"/>
           </w:p>
         </w:tc>
       </w:tr>
@@ -20704,7 +20760,6 @@
       <w:lang w:val="es-MX"/>
     </w:rPr>
     <w:tblPr>
-      <w:tblInd w:w="0" w:type="dxa"/>
       <w:tblBorders>
         <w:top w:val="single" w:sz="4" w:space="0" w:color="000000" w:themeColor="text1"/>
         <w:left w:val="single" w:sz="4" w:space="0" w:color="000000" w:themeColor="text1"/>
@@ -20713,12 +20768,6 @@
         <w:insideH w:val="single" w:sz="4" w:space="0" w:color="000000" w:themeColor="text1"/>
         <w:insideV w:val="single" w:sz="4" w:space="0" w:color="000000" w:themeColor="text1"/>
       </w:tblBorders>
-      <w:tblCellMar>
-        <w:top w:w="0" w:type="dxa"/>
-        <w:left w:w="108" w:type="dxa"/>
-        <w:bottom w:w="0" w:type="dxa"/>
-        <w:right w:w="108" w:type="dxa"/>
-      </w:tblCellMar>
     </w:tblPr>
   </w:style>
   <w:style w:type="paragraph" w:styleId="Prrafodelista">
@@ -21197,7 +21246,7 @@
 </file>
 
 <file path=customXml/itemProps1.xml><?xml version="1.0" encoding="utf-8"?>
-<ds:datastoreItem xmlns:ds="http://schemas.openxmlformats.org/officeDocument/2006/customXml" ds:itemID="{3D373F2C-0B20-4301-A8E7-6DD111987B7B}">
+<ds:datastoreItem xmlns:ds="http://schemas.openxmlformats.org/officeDocument/2006/customXml" ds:itemID="{AF56EECB-8E72-49C3-8BBD-010E558446EA}">
   <ds:schemaRefs>
     <ds:schemaRef ds:uri="http://schemas.openxmlformats.org/officeDocument/2006/bibliography"/>
   </ds:schemaRefs>

</xml_diff>

<commit_message>
Corrección de Estilo Tema 1
</commit_message>
<xml_diff>
--- a/fuentes/contenidos/grado04/guion01/MA_04_01_CO.docx
+++ b/fuentes/contenidos/grado04/guion01/MA_04_01_CO.docx
@@ -167,7 +167,17 @@
                 <w:color w:val="212121"/>
                 <w:lang w:val="es-MX" w:eastAsia="es-CO"/>
               </w:rPr>
-              <w:t>MA_03_01_CO</w:t>
+              <w:t>MA_04</w:t>
+            </w:r>
+            <w:bookmarkStart w:id="0" w:name="_GoBack"/>
+            <w:bookmarkEnd w:id="0"/>
+            <w:r>
+              <w:rPr>
+                <w:rFonts w:ascii="Arial" w:eastAsia="Times New Roman" w:hAnsi="Arial" w:cs="Arial"/>
+                <w:color w:val="212121"/>
+                <w:lang w:val="es-MX" w:eastAsia="es-CO"/>
+              </w:rPr>
+              <w:t>_01_CO</w:t>
             </w:r>
           </w:p>
         </w:tc>
@@ -261,8 +271,6 @@
           <w:lang w:val="es-CO"/>
         </w:rPr>
       </w:pPr>
-      <w:bookmarkStart w:id="0" w:name="_GoBack"/>
-      <w:bookmarkEnd w:id="0"/>
     </w:p>
     <w:p>
       <w:pPr>
@@ -436,7 +444,25 @@
           <w:color w:val="000000"/>
           <w:lang w:val="es-CO"/>
         </w:rPr>
-        <w:t xml:space="preserve">Los objetos, números, colores, etc, que conforman los conjuntos se denominan </w:t>
+        <w:t xml:space="preserve">Los objetos, números, colores, </w:t>
+      </w:r>
+      <w:proofErr w:type="spellStart"/>
+      <w:r>
+        <w:rPr>
+          <w:rFonts w:ascii="Arial" w:hAnsi="Arial" w:cs="Arial"/>
+          <w:color w:val="000000"/>
+          <w:lang w:val="es-CO"/>
+        </w:rPr>
+        <w:t>etc</w:t>
+      </w:r>
+      <w:proofErr w:type="spellEnd"/>
+      <w:r>
+        <w:rPr>
+          <w:rFonts w:ascii="Arial" w:hAnsi="Arial" w:cs="Arial"/>
+          <w:color w:val="000000"/>
+          <w:lang w:val="es-CO"/>
+        </w:rPr>
+        <w:t xml:space="preserve">, que conforman los conjuntos se denominan </w:t>
       </w:r>
       <w:r>
         <w:rPr>
@@ -691,6 +717,9 @@
             <w:r>
               <w:rPr>
                 <w:rFonts w:ascii="Arial" w:hAnsi="Arial" w:cs="Arial"/>
+                <w:sz w:val="24"/>
+                <w:szCs w:val="24"/>
+                <w:lang w:val="es-ES_tradnl"/>
               </w:rPr>
               <w:object w:dxaOrig="7440" w:dyaOrig="4740" w14:anchorId="38EEA360">
                 <v:shapetype id="_x0000_t75" coordsize="21600,21600" o:spt="75" o:preferrelative="t" path="m@4@5l@4@11@9@11@9@5xe" filled="f" stroked="f">
@@ -715,7 +744,7 @@
                 <v:shape id="_x0000_i1025" type="#_x0000_t75" style="width:248.25pt;height:158.25pt" o:ole="">
                   <v:imagedata r:id="rId8" o:title=""/>
                 </v:shape>
-                <o:OLEObject Type="Embed" ProgID="PBrush" ShapeID="_x0000_i1025" DrawAspect="Content" ObjectID="_1487049521" r:id="rId9"/>
+                <o:OLEObject Type="Embed" ProgID="PBrush" ShapeID="_x0000_i1025" DrawAspect="Content" ObjectID="_1487872733" r:id="rId9"/>
               </w:object>
             </w:r>
           </w:p>
@@ -2579,13 +2608,15 @@
             <w:r>
               <w:rPr>
                 <w:rFonts w:ascii="Arial" w:hAnsi="Arial" w:cs="Arial"/>
+                <w:sz w:val="24"/>
+                <w:szCs w:val="24"/>
                 <w:lang w:val="es-CO"/>
               </w:rPr>
               <w:object w:dxaOrig="2250" w:dyaOrig="2100" w14:anchorId="78992C49">
                 <v:shape id="_x0000_i1026" type="#_x0000_t75" style="width:111pt;height:105.75pt" o:ole="">
                   <v:imagedata r:id="rId10" o:title=""/>
                 </v:shape>
-                <o:OLEObject Type="Embed" ProgID="PBrush" ShapeID="_x0000_i1026" DrawAspect="Content" ObjectID="_1487049522" r:id="rId11"/>
+                <o:OLEObject Type="Embed" ProgID="PBrush" ShapeID="_x0000_i1026" DrawAspect="Content" ObjectID="_1487872734" r:id="rId11"/>
               </w:object>
             </w:r>
           </w:p>
@@ -5021,13 +5052,15 @@
             <w:r>
               <w:rPr>
                 <w:rFonts w:ascii="Arial" w:hAnsi="Arial" w:cs="Arial"/>
+                <w:sz w:val="24"/>
+                <w:szCs w:val="24"/>
                 <w:lang w:val="es-CO"/>
               </w:rPr>
               <w:object w:dxaOrig="5370" w:dyaOrig="3825" w14:anchorId="0A9F7E93">
                 <v:shape id="_x0000_i1027" type="#_x0000_t75" style="width:184.5pt;height:130.5pt" o:ole="">
                   <v:imagedata r:id="rId12" o:title=""/>
                 </v:shape>
-                <o:OLEObject Type="Embed" ProgID="PBrush" ShapeID="_x0000_i1027" DrawAspect="Content" ObjectID="_1487049523" r:id="rId13"/>
+                <o:OLEObject Type="Embed" ProgID="PBrush" ShapeID="_x0000_i1027" DrawAspect="Content" ObjectID="_1487872735" r:id="rId13"/>
               </w:object>
             </w:r>
           </w:p>
@@ -8148,11 +8181,16 @@
               </w:rPr>
             </w:pPr>
             <w:r>
+              <w:rPr>
+                <w:sz w:val="24"/>
+                <w:szCs w:val="24"/>
+                <w:lang w:val="es-ES_tradnl"/>
+              </w:rPr>
               <w:object w:dxaOrig="4485" w:dyaOrig="3075" w14:anchorId="5E117B7F">
                 <v:shape id="_x0000_i1028" type="#_x0000_t75" style="width:224.25pt;height:153.75pt" o:ole="">
                   <v:imagedata r:id="rId14" o:title=""/>
                 </v:shape>
-                <o:OLEObject Type="Embed" ProgID="PBrush" ShapeID="_x0000_i1028" DrawAspect="Content" ObjectID="_1487049524" r:id="rId15"/>
+                <o:OLEObject Type="Embed" ProgID="PBrush" ShapeID="_x0000_i1028" DrawAspect="Content" ObjectID="_1487872736" r:id="rId15"/>
               </w:object>
             </w:r>
           </w:p>
@@ -10271,12 +10309,15 @@
             <w:r>
               <w:rPr>
                 <w:rFonts w:ascii="Arial" w:hAnsi="Arial" w:cs="Arial"/>
+                <w:sz w:val="24"/>
+                <w:szCs w:val="24"/>
+                <w:lang w:val="es-ES_tradnl"/>
               </w:rPr>
               <w:object w:dxaOrig="2895" w:dyaOrig="1815" w14:anchorId="5A557DC5">
                 <v:shape id="_x0000_i1029" type="#_x0000_t75" style="width:125.25pt;height:78pt" o:ole="">
                   <v:imagedata r:id="rId16" o:title=""/>
                 </v:shape>
-                <o:OLEObject Type="Embed" ProgID="PBrush" ShapeID="_x0000_i1029" DrawAspect="Content" ObjectID="_1487049525" r:id="rId17"/>
+                <o:OLEObject Type="Embed" ProgID="PBrush" ShapeID="_x0000_i1029" DrawAspect="Content" ObjectID="_1487872737" r:id="rId17"/>
               </w:object>
             </w:r>
           </w:p>
@@ -11320,12 +11361,15 @@
             <w:r>
               <w:rPr>
                 <w:rFonts w:ascii="Arial" w:hAnsi="Arial" w:cs="Arial"/>
+                <w:sz w:val="24"/>
+                <w:szCs w:val="24"/>
+                <w:lang w:val="es-ES_tradnl"/>
               </w:rPr>
               <w:object w:dxaOrig="2910" w:dyaOrig="1815" w14:anchorId="7860C060">
                 <v:shape id="_x0000_i1030" type="#_x0000_t75" style="width:145.5pt;height:90.75pt" o:ole="">
                   <v:imagedata r:id="rId18" o:title=""/>
                 </v:shape>
-                <o:OLEObject Type="Embed" ProgID="PBrush" ShapeID="_x0000_i1030" DrawAspect="Content" ObjectID="_1487049526" r:id="rId19"/>
+                <o:OLEObject Type="Embed" ProgID="PBrush" ShapeID="_x0000_i1030" DrawAspect="Content" ObjectID="_1487872738" r:id="rId19"/>
               </w:object>
             </w:r>
           </w:p>
@@ -12573,12 +12617,15 @@
             <w:r>
               <w:rPr>
                 <w:rFonts w:ascii="Arial" w:hAnsi="Arial" w:cs="Arial"/>
+                <w:sz w:val="24"/>
+                <w:szCs w:val="24"/>
+                <w:lang w:val="es-ES_tradnl"/>
               </w:rPr>
               <w:object w:dxaOrig="2850" w:dyaOrig="1755" w14:anchorId="7A51BC1D">
                 <v:shape id="_x0000_i1031" type="#_x0000_t75" style="width:142.5pt;height:87.75pt" o:ole="">
                   <v:imagedata r:id="rId20" o:title=""/>
                 </v:shape>
-                <o:OLEObject Type="Embed" ProgID="PBrush" ShapeID="_x0000_i1031" DrawAspect="Content" ObjectID="_1487049527" r:id="rId21"/>
+                <o:OLEObject Type="Embed" ProgID="PBrush" ShapeID="_x0000_i1031" DrawAspect="Content" ObjectID="_1487872739" r:id="rId21"/>
               </w:object>
             </w:r>
           </w:p>
@@ -13247,12 +13294,15 @@
             <w:r>
               <w:rPr>
                 <w:rFonts w:ascii="Arial" w:hAnsi="Arial" w:cs="Arial"/>
+                <w:sz w:val="24"/>
+                <w:szCs w:val="24"/>
+                <w:lang w:val="es-ES_tradnl"/>
               </w:rPr>
               <w:object w:dxaOrig="2850" w:dyaOrig="1785" w14:anchorId="6C7D7CFF">
                 <v:shape id="_x0000_i1032" type="#_x0000_t75" style="width:142.5pt;height:89.25pt" o:ole="">
                   <v:imagedata r:id="rId22" o:title=""/>
                 </v:shape>
-                <o:OLEObject Type="Embed" ProgID="PBrush" ShapeID="_x0000_i1032" DrawAspect="Content" ObjectID="_1487049528" r:id="rId23"/>
+                <o:OLEObject Type="Embed" ProgID="PBrush" ShapeID="_x0000_i1032" DrawAspect="Content" ObjectID="_1487872740" r:id="rId23"/>
               </w:object>
             </w:r>
           </w:p>
@@ -14194,11 +14244,16 @@
               </w:rPr>
             </w:pPr>
             <w:r>
+              <w:rPr>
+                <w:sz w:val="24"/>
+                <w:szCs w:val="24"/>
+                <w:lang w:val="es-ES_tradnl"/>
+              </w:rPr>
               <w:object w:dxaOrig="6975" w:dyaOrig="2580" w14:anchorId="1DAF67BA">
                 <v:shape id="_x0000_i1033" type="#_x0000_t75" style="width:348.75pt;height:129pt" o:ole="">
                   <v:imagedata r:id="rId24" o:title=""/>
                 </v:shape>
-                <o:OLEObject Type="Embed" ProgID="PBrush" ShapeID="_x0000_i1033" DrawAspect="Content" ObjectID="_1487049529" r:id="rId25"/>
+                <o:OLEObject Type="Embed" ProgID="PBrush" ShapeID="_x0000_i1033" DrawAspect="Content" ObjectID="_1487872741" r:id="rId25"/>
               </w:object>
             </w:r>
           </w:p>
@@ -16866,7 +16921,7 @@
         <w:rStyle w:val="Nmerodepgina"/>
         <w:noProof/>
       </w:rPr>
-      <w:t>1</w:t>
+      <w:t>12</w:t>
     </w:r>
     <w:r>
       <w:rPr>
@@ -22657,7 +22712,7 @@
 </file>
 
 <file path=customXml/itemProps1.xml><?xml version="1.0" encoding="utf-8"?>
-<ds:datastoreItem xmlns:ds="http://schemas.openxmlformats.org/officeDocument/2006/customXml" ds:itemID="{DFAF7391-1862-4090-886C-8947236E20AA}">
+<ds:datastoreItem xmlns:ds="http://schemas.openxmlformats.org/officeDocument/2006/customXml" ds:itemID="{056A5DE1-D56E-461A-B85E-B466FAF97568}">
   <ds:schemaRefs>
     <ds:schemaRef ds:uri="http://schemas.openxmlformats.org/officeDocument/2006/bibliography"/>
   </ds:schemaRefs>

</xml_diff>